<commit_message>
Updated documentation and corrected minor code issues
</commit_message>
<xml_diff>
--- a/documents/servicecomposition/WSC Additional Features.docx
+++ b/documents/servicecomposition/WSC Additional Features.docx
@@ -373,20 +373,20 @@
         <w:t xml:space="preserve"> (plans.txt)</w:t>
       </w:r>
       <w:r>
-        <w:t xml:space="preserve"> files have been placed in the documents folder along with this document.</w:t>
-      </w:r>
-    </w:p>
-    <w:p>
-      <w:pPr>
-        <w:pStyle w:val="ListParagraph"/>
-        <w:jc w:val="both"/>
-      </w:pPr>
-    </w:p>
-    <w:p>
-      <w:pPr>
-        <w:pStyle w:val="ListParagraph"/>
-        <w:jc w:val="both"/>
-      </w:pPr>
+        <w:t xml:space="preserve"> files have been placed in the </w:t>
+      </w:r>
+      <w:r>
+        <w:t>same</w:t>
+      </w:r>
+      <w:r>
+        <w:t xml:space="preserve"> folder</w:t>
+      </w:r>
+      <w:r>
+        <w:t xml:space="preserve"> as </w:t>
+      </w:r>
+      <w:r>
+        <w:t>this document.</w:t>
+      </w:r>
     </w:p>
     <w:p>
       <w:pPr>
@@ -810,84 +810,84 @@
         <w:rPr>
           <w:b/>
         </w:rPr>
+        <w:t>&lt;</w:t>
+      </w:r>
+      <w:proofErr w:type="gramStart"/>
+      <w:r>
+        <w:rPr>
+          <w:b/>
+        </w:rPr>
+        <w:t>=</w:t>
+      </w:r>
+      <w:r>
+        <w:rPr>
+          <w:b/>
+        </w:rPr>
+        <w:t xml:space="preserve"> </w:t>
+      </w:r>
+      <w:r>
+        <w:rPr>
+          <w:b/>
+        </w:rPr>
+        <w:t>:</w:t>
+      </w:r>
+      <w:proofErr w:type="gramEnd"/>
+      <w:r>
+        <w:t xml:space="preserve"> LESS_THAN_OR_EQUAL_TO</w:t>
+      </w:r>
+    </w:p>
+    <w:p>
+      <w:pPr>
+        <w:pStyle w:val="ListParagraph"/>
+        <w:numPr>
+          <w:ilvl w:val="0"/>
+          <w:numId w:val="4"/>
+        </w:numPr>
+      </w:pPr>
+      <w:r>
+        <w:rPr>
+          <w:b/>
+        </w:rPr>
+        <w:t>&gt;</w:t>
+      </w:r>
+      <w:proofErr w:type="gramStart"/>
+      <w:r>
+        <w:rPr>
+          <w:b/>
+        </w:rPr>
+        <w:t>=</w:t>
+      </w:r>
+      <w:r>
+        <w:rPr>
+          <w:b/>
+        </w:rPr>
+        <w:t xml:space="preserve"> </w:t>
+      </w:r>
+      <w:r>
+        <w:rPr>
+          <w:b/>
+        </w:rPr>
+        <w:t>:</w:t>
+      </w:r>
+      <w:proofErr w:type="gramEnd"/>
+      <w:r>
+        <w:t xml:space="preserve"> </w:t>
+      </w:r>
+      <w:r>
+        <w:t>GREATER_THAN_OR_EQUAL_TO</w:t>
+      </w:r>
+    </w:p>
+    <w:p>
+      <w:pPr>
+        <w:pStyle w:val="ListParagraph"/>
+        <w:numPr>
+          <w:ilvl w:val="0"/>
+          <w:numId w:val="3"/>
+        </w:numPr>
+      </w:pPr>
+      <w:proofErr w:type="spellStart"/>
+      <w:r>
         <w:lastRenderedPageBreak/>
-        <w:t>&lt;</w:t>
-      </w:r>
-      <w:proofErr w:type="gramStart"/>
-      <w:r>
-        <w:rPr>
-          <w:b/>
-        </w:rPr>
-        <w:t>=</w:t>
-      </w:r>
-      <w:r>
-        <w:rPr>
-          <w:b/>
-        </w:rPr>
-        <w:t xml:space="preserve"> </w:t>
-      </w:r>
-      <w:r>
-        <w:rPr>
-          <w:b/>
-        </w:rPr>
-        <w:t>:</w:t>
-      </w:r>
-      <w:proofErr w:type="gramEnd"/>
-      <w:r>
-        <w:t xml:space="preserve"> LESS_THAN_OR_EQUAL_TO</w:t>
-      </w:r>
-    </w:p>
-    <w:p>
-      <w:pPr>
-        <w:pStyle w:val="ListParagraph"/>
-        <w:numPr>
-          <w:ilvl w:val="0"/>
-          <w:numId w:val="4"/>
-        </w:numPr>
-      </w:pPr>
-      <w:r>
-        <w:rPr>
-          <w:b/>
-        </w:rPr>
-        <w:t>&gt;</w:t>
-      </w:r>
-      <w:proofErr w:type="gramStart"/>
-      <w:r>
-        <w:rPr>
-          <w:b/>
-        </w:rPr>
-        <w:t>=</w:t>
-      </w:r>
-      <w:r>
-        <w:rPr>
-          <w:b/>
-        </w:rPr>
-        <w:t xml:space="preserve"> </w:t>
-      </w:r>
-      <w:r>
-        <w:rPr>
-          <w:b/>
-        </w:rPr>
-        <w:t>:</w:t>
-      </w:r>
-      <w:proofErr w:type="gramEnd"/>
-      <w:r>
-        <w:t xml:space="preserve"> </w:t>
-      </w:r>
-      <w:r>
-        <w:t>GREATER_THAN_OR_EQUAL_TO</w:t>
-      </w:r>
-    </w:p>
-    <w:p>
-      <w:pPr>
-        <w:pStyle w:val="ListParagraph"/>
-        <w:numPr>
-          <w:ilvl w:val="0"/>
-          <w:numId w:val="3"/>
-        </w:numPr>
-      </w:pPr>
-      <w:proofErr w:type="spellStart"/>
-      <w:r>
         <w:t>l</w:t>
       </w:r>
       <w:r>
@@ -1049,7 +1049,16 @@
         <w:t xml:space="preserve">A </w:t>
       </w:r>
       <w:r>
-        <w:t>Request Configuration object</w:t>
+        <w:t>r</w:t>
+      </w:r>
+      <w:r>
+        <w:t xml:space="preserve">equest </w:t>
+      </w:r>
+      <w:r>
+        <w:t>c</w:t>
+      </w:r>
+      <w:r>
+        <w:t>onfiguration object</w:t>
       </w:r>
       <w:r>
         <w:t xml:space="preserve"> </w:t>
@@ -1058,7 +1067,13 @@
         <w:t xml:space="preserve">contains all the information provided by the user that is required to execute the service composition process. </w:t>
       </w:r>
       <w:r>
-        <w:t>It consists of the following data members:</w:t>
+        <w:t>It consists of the following</w:t>
+      </w:r>
+      <w:r>
+        <w:t xml:space="preserve"> elements</w:t>
+      </w:r>
+      <w:r>
+        <w:t>:</w:t>
       </w:r>
     </w:p>
     <w:p>
@@ -1074,7 +1089,13 @@
         <w:rPr>
           <w:b/>
         </w:rPr>
-        <w:t>inputs:</w:t>
+        <w:t>I</w:t>
+      </w:r>
+      <w:r>
+        <w:rPr>
+          <w:b/>
+        </w:rPr>
+        <w:t>nputs:</w:t>
       </w:r>
       <w:r>
         <w:t xml:space="preserve"> Comma-separated list of requested inputs</w:t>
@@ -1093,7 +1114,13 @@
         <w:rPr>
           <w:b/>
         </w:rPr>
-        <w:t>outputs:</w:t>
+        <w:t>O</w:t>
+      </w:r>
+      <w:r>
+        <w:rPr>
+          <w:b/>
+        </w:rPr>
+        <w:t>utputs:</w:t>
       </w:r>
       <w:r>
         <w:rPr>
@@ -1117,14 +1144,12 @@
         </w:numPr>
         <w:jc w:val="both"/>
       </w:pPr>
-      <w:proofErr w:type="spellStart"/>
-      <w:r>
-        <w:rPr>
-          <w:b/>
-        </w:rPr>
-        <w:t>qos</w:t>
-      </w:r>
-      <w:proofErr w:type="spellEnd"/>
+      <w:r>
+        <w:rPr>
+          <w:b/>
+        </w:rPr>
+        <w:t>QoS</w:t>
+      </w:r>
       <w:r>
         <w:rPr>
           <w:b/>
@@ -1157,7 +1182,13 @@
         <w:rPr>
           <w:b/>
         </w:rPr>
-        <w:t>constraints:</w:t>
+        <w:t>C</w:t>
+      </w:r>
+      <w:r>
+        <w:rPr>
+          <w:b/>
+        </w:rPr>
+        <w:t>onstraints:</w:t>
       </w:r>
       <w:r>
         <w:rPr>
@@ -1184,19 +1215,41 @@
         </w:numPr>
         <w:jc w:val="both"/>
       </w:pPr>
-      <w:proofErr w:type="spellStart"/>
-      <w:r>
-        <w:rPr>
-          <w:b/>
-        </w:rPr>
-        <w:t>repoFileName</w:t>
-      </w:r>
-      <w:proofErr w:type="spellEnd"/>
-      <w:r>
-        <w:rPr>
-          <w:b/>
-        </w:rPr>
-        <w:t>:</w:t>
+      <w:r>
+        <w:rPr>
+          <w:b/>
+        </w:rPr>
+        <w:t>R</w:t>
+      </w:r>
+      <w:r>
+        <w:rPr>
+          <w:b/>
+        </w:rPr>
+        <w:t>epo</w:t>
+      </w:r>
+      <w:r>
+        <w:rPr>
+          <w:b/>
+        </w:rPr>
+        <w:t xml:space="preserve">sitory </w:t>
+      </w:r>
+      <w:r>
+        <w:rPr>
+          <w:b/>
+        </w:rPr>
+        <w:t>File</w:t>
+      </w:r>
+      <w:r>
+        <w:rPr>
+          <w:b/>
+        </w:rPr>
+        <w:t>n</w:t>
+      </w:r>
+      <w:r>
+        <w:rPr>
+          <w:b/>
+        </w:rPr>
+        <w:t>ame:</w:t>
       </w:r>
       <w:r>
         <w:rPr>
@@ -1217,19 +1270,35 @@
         </w:numPr>
         <w:jc w:val="both"/>
       </w:pPr>
-      <w:proofErr w:type="spellStart"/>
-      <w:r>
-        <w:rPr>
-          <w:b/>
-        </w:rPr>
-        <w:t>storeCSFlag</w:t>
-      </w:r>
-      <w:proofErr w:type="spellEnd"/>
-      <w:r>
-        <w:rPr>
-          <w:b/>
-        </w:rPr>
-        <w:t>:</w:t>
+      <w:r>
+        <w:rPr>
+          <w:b/>
+        </w:rPr>
+        <w:t>C</w:t>
+      </w:r>
+      <w:r>
+        <w:rPr>
+          <w:b/>
+        </w:rPr>
+        <w:t xml:space="preserve">omposite </w:t>
+      </w:r>
+      <w:r>
+        <w:rPr>
+          <w:b/>
+        </w:rPr>
+        <w:t>S</w:t>
+      </w:r>
+      <w:r>
+        <w:rPr>
+          <w:b/>
+        </w:rPr>
+        <w:t xml:space="preserve">ervice (CS) Storage </w:t>
+      </w:r>
+      <w:r>
+        <w:rPr>
+          <w:b/>
+        </w:rPr>
+        <w:t>Flag:</w:t>
       </w:r>
       <w:r>
         <w:rPr>
@@ -1289,31 +1358,88 @@
         <w:jc w:val="both"/>
       </w:pPr>
       <w:r>
-        <w:t xml:space="preserve">Once created and passed to the service composition trigger, the inputs, outputs, </w:t>
-      </w:r>
-      <w:proofErr w:type="spellStart"/>
-      <w:r>
-        <w:t>qos</w:t>
-      </w:r>
-      <w:proofErr w:type="spellEnd"/>
-      <w:r>
-        <w:t xml:space="preserve"> and constraints members of a Request Configuration object are used to create a Composition Request object while the </w:t>
-      </w:r>
-      <w:proofErr w:type="spellStart"/>
-      <w:r>
-        <w:t>repoFileName</w:t>
-      </w:r>
-      <w:proofErr w:type="spellEnd"/>
-      <w:r>
-        <w:t xml:space="preserve"> is used to parse and extract a list of services available for composition. These objects are then used for performing composition of services. Finally, if any solutions are found to the given composition problem, value of the </w:t>
-      </w:r>
-      <w:proofErr w:type="spellStart"/>
-      <w:r>
-        <w:t>storeCSFlag</w:t>
-      </w:r>
-      <w:proofErr w:type="spellEnd"/>
-      <w:r>
-        <w:t xml:space="preserve"> is inspected to decide </w:t>
+        <w:t>Once created and passed to the service composition trigger</w:t>
+      </w:r>
+      <w:r>
+        <w:t>ing procedure</w:t>
+      </w:r>
+      <w:r>
+        <w:t xml:space="preserve">, the </w:t>
+      </w:r>
+      <w:r>
+        <w:t>i</w:t>
+      </w:r>
+      <w:r>
+        <w:t xml:space="preserve">nputs, outputs, </w:t>
+      </w:r>
+      <w:r>
+        <w:t xml:space="preserve">QoS </w:t>
+      </w:r>
+      <w:r>
+        <w:t xml:space="preserve">and constraints of a </w:t>
+      </w:r>
+      <w:r>
+        <w:t>r</w:t>
+      </w:r>
+      <w:r>
+        <w:t xml:space="preserve">equest </w:t>
+      </w:r>
+      <w:r>
+        <w:t>c</w:t>
+      </w:r>
+      <w:r>
+        <w:t xml:space="preserve">onfiguration </w:t>
+      </w:r>
+      <w:r>
+        <w:t xml:space="preserve">object </w:t>
+      </w:r>
+      <w:r>
+        <w:t xml:space="preserve">are used to create a </w:t>
+      </w:r>
+      <w:r>
+        <w:t>c</w:t>
+      </w:r>
+      <w:r>
+        <w:t xml:space="preserve">omposition </w:t>
+      </w:r>
+      <w:r>
+        <w:t>r</w:t>
+      </w:r>
+      <w:r>
+        <w:t xml:space="preserve">equest </w:t>
+      </w:r>
+      <w:r>
+        <w:t xml:space="preserve">object </w:t>
+      </w:r>
+      <w:r>
+        <w:t xml:space="preserve">while the </w:t>
+      </w:r>
+      <w:r>
+        <w:t>repository filename</w:t>
+      </w:r>
+      <w:r>
+        <w:t xml:space="preserve"> is used to parse and extract a list of services available for composition. These </w:t>
+      </w:r>
+      <w:r>
+        <w:t>objects</w:t>
+      </w:r>
+      <w:r>
+        <w:t xml:space="preserve"> </w:t>
+      </w:r>
+      <w:r>
+        <w:t>are then used for composi</w:t>
+      </w:r>
+      <w:r>
+        <w:t xml:space="preserve">ng </w:t>
+      </w:r>
+      <w:r>
+        <w:t>services. Finally, if any solutions are found to the given composition problem, value of the CS</w:t>
+      </w:r>
+      <w:r>
+        <w:t xml:space="preserve"> storage f</w:t>
+      </w:r>
+      <w:r>
+        <w:t xml:space="preserve">lag is inspected to decide </w:t>
       </w:r>
       <w:proofErr w:type="gramStart"/>
       <w:r>
@@ -1326,11 +1452,8 @@
     </w:p>
     <w:p>
       <w:pPr>
-        <w:pStyle w:val="ListParagraph"/>
-        <w:jc w:val="both"/>
-        <w:rPr>
-          <w:b/>
-        </w:rPr>
+        <w:ind w:left="720"/>
+        <w:jc w:val="both"/>
       </w:pPr>
     </w:p>
     <w:p>
@@ -1885,6 +2008,663 @@
     </w:p>
     <w:p>
       <w:pPr>
+        <w:pStyle w:val="ListParagraph"/>
+        <w:numPr>
+          <w:ilvl w:val="0"/>
+          <w:numId w:val="6"/>
+        </w:numPr>
+        <w:jc w:val="both"/>
+        <w:rPr>
+          <w:b/>
+        </w:rPr>
+      </w:pPr>
+      <w:r>
+        <w:rPr>
+          <w:b/>
+        </w:rPr>
+        <w:t>Request Configuration</w:t>
+      </w:r>
+      <w:r>
+        <w:rPr>
+          <w:b/>
+        </w:rPr>
+        <w:t xml:space="preserve"> Input Format</w:t>
+      </w:r>
+    </w:p>
+    <w:p>
+      <w:pPr>
+        <w:ind w:left="720"/>
+        <w:jc w:val="both"/>
+      </w:pPr>
+      <w:r>
+        <w:t xml:space="preserve">The format in which the readers expect to receive </w:t>
+      </w:r>
+      <w:r>
+        <w:t xml:space="preserve">the </w:t>
+      </w:r>
+      <w:r>
+        <w:t>request configuration details have been described below for each acceptable mode of input:</w:t>
+      </w:r>
+    </w:p>
+    <w:p>
+      <w:pPr>
+        <w:pStyle w:val="ListParagraph"/>
+        <w:numPr>
+          <w:ilvl w:val="0"/>
+          <w:numId w:val="7"/>
+        </w:numPr>
+        <w:jc w:val="both"/>
+        <w:rPr>
+          <w:b/>
+        </w:rPr>
+      </w:pPr>
+      <w:r>
+        <w:rPr>
+          <w:b/>
+        </w:rPr>
+        <w:t>Console</w:t>
+      </w:r>
+    </w:p>
+    <w:p>
+      <w:pPr>
+        <w:pStyle w:val="ListParagraph"/>
+        <w:ind w:left="1440"/>
+        <w:jc w:val="both"/>
+      </w:pPr>
+      <w:r>
+        <w:t>The user will be prompted to provide each of the required elements’ values. The elements and their expected input formats are as follows:</w:t>
+      </w:r>
+    </w:p>
+    <w:p>
+      <w:pPr>
+        <w:pStyle w:val="ListParagraph"/>
+        <w:numPr>
+          <w:ilvl w:val="0"/>
+          <w:numId w:val="9"/>
+        </w:numPr>
+        <w:jc w:val="both"/>
+      </w:pPr>
+      <w:r>
+        <w:rPr>
+          <w:b/>
+        </w:rPr>
+        <w:t>Inputs:</w:t>
+      </w:r>
+      <w:r>
+        <w:t xml:space="preserve"> Comma-separated list of values. </w:t>
+      </w:r>
+      <w:r>
+        <w:t>Each value must have two parts</w:t>
+      </w:r>
+      <w:r>
+        <w:t xml:space="preserve"> in the given sequence</w:t>
+      </w:r>
+      <w:r>
+        <w:t xml:space="preserve">: data type and name. The two parts must be separated by a colon preceded and succeeded by a space character. The rules regarding these values are the same as those </w:t>
+      </w:r>
+      <w:r>
+        <w:t>defined</w:t>
+      </w:r>
+      <w:r>
+        <w:t xml:space="preserve"> for composition request </w:t>
+      </w:r>
+      <w:r>
+        <w:t>inputs</w:t>
+      </w:r>
+      <w:r>
+        <w:t>/outputs</w:t>
+      </w:r>
+      <w:r>
+        <w:t>.</w:t>
+      </w:r>
+    </w:p>
+    <w:p>
+      <w:pPr>
+        <w:pStyle w:val="ListParagraph"/>
+        <w:numPr>
+          <w:ilvl w:val="0"/>
+          <w:numId w:val="9"/>
+        </w:numPr>
+        <w:jc w:val="both"/>
+      </w:pPr>
+      <w:r>
+        <w:rPr>
+          <w:b/>
+        </w:rPr>
+        <w:t xml:space="preserve">Outputs: </w:t>
+      </w:r>
+      <w:r>
+        <w:t>Same as inputs.</w:t>
+      </w:r>
+    </w:p>
+    <w:p>
+      <w:pPr>
+        <w:pStyle w:val="ListParagraph"/>
+        <w:numPr>
+          <w:ilvl w:val="0"/>
+          <w:numId w:val="9"/>
+        </w:numPr>
+        <w:jc w:val="both"/>
+      </w:pPr>
+      <w:r>
+        <w:rPr>
+          <w:b/>
+        </w:rPr>
+        <w:t xml:space="preserve">QoS: </w:t>
+      </w:r>
+      <w:r>
+        <w:t>Comma-separated list of values. Each value must contain just the QoS feature name. The rules regarding these values are the same as those defined for composition request QoS features.</w:t>
+      </w:r>
+    </w:p>
+    <w:p>
+      <w:pPr>
+        <w:pStyle w:val="ListParagraph"/>
+        <w:numPr>
+          <w:ilvl w:val="0"/>
+          <w:numId w:val="9"/>
+        </w:numPr>
+        <w:jc w:val="both"/>
+      </w:pPr>
+      <w:r>
+        <w:rPr>
+          <w:b/>
+        </w:rPr>
+        <w:t>Constraints:</w:t>
+      </w:r>
+      <w:r>
+        <w:t xml:space="preserve"> </w:t>
+      </w:r>
+      <w:r>
+        <w:t>Comma-separated list of values. Each value must have three parts in the given sequence: feature, operator and literal value. The three parts must be separated by a pipe symbol preceded and succeeded by a space character.</w:t>
+      </w:r>
+      <w:r>
+        <w:t xml:space="preserve"> The rules regarding these values are the same as those defined for composition request constraints.</w:t>
+      </w:r>
+    </w:p>
+    <w:p>
+      <w:pPr>
+        <w:pStyle w:val="ListParagraph"/>
+        <w:numPr>
+          <w:ilvl w:val="0"/>
+          <w:numId w:val="9"/>
+        </w:numPr>
+        <w:jc w:val="both"/>
+      </w:pPr>
+      <w:r>
+        <w:rPr>
+          <w:b/>
+        </w:rPr>
+        <w:t>Repository Filename:</w:t>
+      </w:r>
+      <w:r>
+        <w:t xml:space="preserve"> </w:t>
+      </w:r>
+      <w:r>
+        <w:t>Complete name (with extension) and path of the repository file.</w:t>
+      </w:r>
+      <w:r>
+        <w:t xml:space="preserve"> For now, only “txt” and “xml” are recognized as acceptable file extensions.</w:t>
+      </w:r>
+    </w:p>
+    <w:p>
+      <w:pPr>
+        <w:pStyle w:val="ListParagraph"/>
+        <w:numPr>
+          <w:ilvl w:val="0"/>
+          <w:numId w:val="9"/>
+        </w:numPr>
+        <w:jc w:val="both"/>
+      </w:pPr>
+      <w:r>
+        <w:rPr>
+          <w:b/>
+        </w:rPr>
+        <w:t>CS Storage Flag:</w:t>
+      </w:r>
+      <w:r>
+        <w:t xml:space="preserve"> Acceptable values are “Y”</w:t>
+      </w:r>
+      <w:r>
+        <w:t xml:space="preserve"> and</w:t>
+      </w:r>
+      <w:r>
+        <w:t xml:space="preserve"> “y”</w:t>
+      </w:r>
+      <w:r>
+        <w:t xml:space="preserve"> to allow storage and </w:t>
+      </w:r>
+      <w:r>
+        <w:t>“N”</w:t>
+      </w:r>
+      <w:r>
+        <w:t xml:space="preserve"> or </w:t>
+      </w:r>
+      <w:r>
+        <w:t>“n”</w:t>
+      </w:r>
+      <w:r>
+        <w:t xml:space="preserve"> to prevent storage</w:t>
+      </w:r>
+      <w:r>
+        <w:t>.</w:t>
+      </w:r>
+    </w:p>
+    <w:p>
+      <w:pPr>
+        <w:ind w:left="1440"/>
+        <w:jc w:val="both"/>
+      </w:pPr>
+      <w:r>
+        <w:lastRenderedPageBreak/>
+        <w:t>When there are no values to be provided for an element, such as, for the optional QoS element, pressing the Return key when prompted for the element’s value would allow the user to skip to the next element directly</w:t>
+      </w:r>
+      <w:r>
+        <w:t>.</w:t>
+      </w:r>
+    </w:p>
+    <w:p>
+      <w:pPr>
+        <w:pStyle w:val="ListParagraph"/>
+        <w:ind w:left="1440"/>
+        <w:jc w:val="both"/>
+      </w:pPr>
+    </w:p>
+    <w:p>
+      <w:pPr>
+        <w:pStyle w:val="ListParagraph"/>
+        <w:numPr>
+          <w:ilvl w:val="0"/>
+          <w:numId w:val="7"/>
+        </w:numPr>
+        <w:jc w:val="both"/>
+        <w:rPr>
+          <w:b/>
+        </w:rPr>
+      </w:pPr>
+      <w:r>
+        <w:rPr>
+          <w:b/>
+        </w:rPr>
+        <w:t>XML</w:t>
+      </w:r>
+      <w:r>
+        <w:rPr>
+          <w:b/>
+        </w:rPr>
+        <w:t xml:space="preserve"> File</w:t>
+      </w:r>
+    </w:p>
+    <w:p>
+      <w:pPr>
+        <w:pStyle w:val="ListParagraph"/>
+        <w:ind w:left="1440"/>
+        <w:jc w:val="both"/>
+      </w:pPr>
+      <w:r>
+        <w:t>The elements of the request configuration XML file have been described below. Each of these is mandatory.</w:t>
+      </w:r>
+    </w:p>
+    <w:p>
+      <w:pPr>
+        <w:pStyle w:val="ListParagraph"/>
+        <w:numPr>
+          <w:ilvl w:val="0"/>
+          <w:numId w:val="12"/>
+        </w:numPr>
+        <w:jc w:val="both"/>
+      </w:pPr>
+      <w:proofErr w:type="spellStart"/>
+      <w:r>
+        <w:rPr>
+          <w:b/>
+        </w:rPr>
+        <w:t>r</w:t>
+      </w:r>
+      <w:r>
+        <w:rPr>
+          <w:b/>
+        </w:rPr>
+        <w:t>equestconfig</w:t>
+      </w:r>
+      <w:proofErr w:type="spellEnd"/>
+      <w:r>
+        <w:rPr>
+          <w:b/>
+        </w:rPr>
+        <w:t>:</w:t>
+      </w:r>
+      <w:r>
+        <w:t xml:space="preserve"> It is the r</w:t>
+      </w:r>
+      <w:r>
+        <w:t xml:space="preserve">oot </w:t>
+      </w:r>
+      <w:r>
+        <w:t>e</w:t>
+      </w:r>
+      <w:r>
+        <w:t>lement</w:t>
+      </w:r>
+      <w:r>
+        <w:t xml:space="preserve"> of the XML file.</w:t>
+      </w:r>
+    </w:p>
+    <w:p>
+      <w:pPr>
+        <w:pStyle w:val="ListParagraph"/>
+        <w:numPr>
+          <w:ilvl w:val="0"/>
+          <w:numId w:val="12"/>
+        </w:numPr>
+        <w:jc w:val="both"/>
+      </w:pPr>
+      <w:r>
+        <w:rPr>
+          <w:b/>
+        </w:rPr>
+        <w:t>inputs:</w:t>
+      </w:r>
+      <w:r>
+        <w:t xml:space="preserve"> It appears only once, as a sub-element of the root. The value assigned to its “value” attri</w:t>
+      </w:r>
+      <w:r>
+        <w:t>bute is a comma-separated list of composite service inputs.</w:t>
+      </w:r>
+    </w:p>
+    <w:p>
+      <w:pPr>
+        <w:pStyle w:val="ListParagraph"/>
+        <w:numPr>
+          <w:ilvl w:val="0"/>
+          <w:numId w:val="12"/>
+        </w:numPr>
+        <w:jc w:val="both"/>
+      </w:pPr>
+      <w:r>
+        <w:rPr>
+          <w:b/>
+        </w:rPr>
+        <w:t>o</w:t>
+      </w:r>
+      <w:r>
+        <w:rPr>
+          <w:b/>
+        </w:rPr>
+        <w:t>ut</w:t>
+      </w:r>
+      <w:r>
+        <w:rPr>
+          <w:b/>
+        </w:rPr>
+        <w:t>puts:</w:t>
+      </w:r>
+      <w:r>
+        <w:t xml:space="preserve"> It appears only once, as a sub-element of the root. The value assigned to its “value” attribute is a comma-separated list of composite service </w:t>
+      </w:r>
+      <w:r>
+        <w:t>o</w:t>
+      </w:r>
+      <w:r>
+        <w:t>ut</w:t>
+      </w:r>
+      <w:r>
+        <w:t>puts</w:t>
+      </w:r>
+      <w:r>
+        <w:t>.</w:t>
+      </w:r>
+    </w:p>
+    <w:p>
+      <w:pPr>
+        <w:pStyle w:val="ListParagraph"/>
+        <w:numPr>
+          <w:ilvl w:val="0"/>
+          <w:numId w:val="12"/>
+        </w:numPr>
+        <w:jc w:val="both"/>
+      </w:pPr>
+      <w:proofErr w:type="spellStart"/>
+      <w:r>
+        <w:rPr>
+          <w:b/>
+        </w:rPr>
+        <w:t>qos</w:t>
+      </w:r>
+      <w:proofErr w:type="spellEnd"/>
+      <w:r>
+        <w:rPr>
+          <w:b/>
+        </w:rPr>
+        <w:t>:</w:t>
+      </w:r>
+      <w:r>
+        <w:t xml:space="preserve"> It appears only once, as a sub-element of the root. The value assigned to its “value” attribute is a comma-separated list of composite service </w:t>
+      </w:r>
+      <w:r>
+        <w:t>QoS features.</w:t>
+      </w:r>
+    </w:p>
+    <w:p>
+      <w:pPr>
+        <w:pStyle w:val="ListParagraph"/>
+        <w:numPr>
+          <w:ilvl w:val="0"/>
+          <w:numId w:val="12"/>
+        </w:numPr>
+        <w:jc w:val="both"/>
+      </w:pPr>
+      <w:r>
+        <w:rPr>
+          <w:b/>
+        </w:rPr>
+        <w:t>constraints</w:t>
+      </w:r>
+      <w:r>
+        <w:rPr>
+          <w:b/>
+        </w:rPr>
+        <w:t>:</w:t>
+      </w:r>
+      <w:r>
+        <w:t xml:space="preserve"> It appears only once, as a sub-element of the root. The value assigned to its “value” attribute is a comma-separated list of composite service </w:t>
+      </w:r>
+      <w:r>
+        <w:t>constraints.</w:t>
+      </w:r>
+    </w:p>
+    <w:p>
+      <w:pPr>
+        <w:pStyle w:val="ListParagraph"/>
+        <w:numPr>
+          <w:ilvl w:val="0"/>
+          <w:numId w:val="12"/>
+        </w:numPr>
+        <w:jc w:val="both"/>
+      </w:pPr>
+      <w:proofErr w:type="spellStart"/>
+      <w:r>
+        <w:rPr>
+          <w:b/>
+        </w:rPr>
+        <w:t>repofilename</w:t>
+      </w:r>
+      <w:proofErr w:type="spellEnd"/>
+      <w:r>
+        <w:rPr>
+          <w:b/>
+        </w:rPr>
+        <w:t>:</w:t>
+      </w:r>
+      <w:r>
+        <w:t xml:space="preserve"> It appears only once, as a sub-element of the root. The value assigned to its “value” attribute is </w:t>
+      </w:r>
+      <w:r>
+        <w:t>the complete name (with extension) and path of the repository file.</w:t>
+      </w:r>
+    </w:p>
+    <w:p>
+      <w:pPr>
+        <w:pStyle w:val="ListParagraph"/>
+        <w:numPr>
+          <w:ilvl w:val="0"/>
+          <w:numId w:val="12"/>
+        </w:numPr>
+        <w:jc w:val="both"/>
+      </w:pPr>
+      <w:proofErr w:type="spellStart"/>
+      <w:r>
+        <w:rPr>
+          <w:b/>
+        </w:rPr>
+        <w:t>storecsflag</w:t>
+      </w:r>
+      <w:proofErr w:type="spellEnd"/>
+      <w:r>
+        <w:rPr>
+          <w:b/>
+        </w:rPr>
+        <w:t>:</w:t>
+      </w:r>
+      <w:r>
+        <w:t xml:space="preserve"> It appears only once, as a sub-element of the root. </w:t>
+      </w:r>
+      <w:r>
+        <w:t xml:space="preserve">Acceptable values for its </w:t>
+      </w:r>
+      <w:r>
+        <w:t xml:space="preserve">“value” attribute </w:t>
+      </w:r>
+      <w:proofErr w:type="gramStart"/>
+      <w:r>
+        <w:t>are</w:t>
+      </w:r>
+      <w:proofErr w:type="gramEnd"/>
+      <w:r>
+        <w:t xml:space="preserve"> “Y” </w:t>
+      </w:r>
+      <w:r>
+        <w:t>and</w:t>
+      </w:r>
+      <w:r>
+        <w:t xml:space="preserve"> “y” to allow storage and “N” </w:t>
+      </w:r>
+      <w:r>
+        <w:t>and</w:t>
+      </w:r>
+      <w:r>
+        <w:t xml:space="preserve"> “n” to prevent storage</w:t>
+      </w:r>
+      <w:r>
+        <w:t>.</w:t>
+      </w:r>
+    </w:p>
+    <w:p>
+      <w:pPr>
+        <w:pStyle w:val="ListParagraph"/>
+        <w:ind w:left="1440"/>
+        <w:jc w:val="both"/>
+      </w:pPr>
+    </w:p>
+    <w:p>
+      <w:pPr>
+        <w:pStyle w:val="ListParagraph"/>
+        <w:ind w:left="1440"/>
+        <w:jc w:val="both"/>
+      </w:pPr>
+      <w:r>
+        <w:t>The same</w:t>
+      </w:r>
+      <w:r>
+        <w:t xml:space="preserve"> format and</w:t>
+      </w:r>
+      <w:r>
+        <w:t xml:space="preserve"> rules apply to the</w:t>
+      </w:r>
+      <w:r>
+        <w:t xml:space="preserve"> composite service elements</w:t>
+      </w:r>
+      <w:r>
+        <w:t xml:space="preserve"> </w:t>
+      </w:r>
+      <w:bookmarkStart w:id="0" w:name="_GoBack"/>
+      <w:bookmarkEnd w:id="0"/>
+      <w:r>
+        <w:t xml:space="preserve">as defined for the console </w:t>
+      </w:r>
+      <w:r>
+        <w:t>mode</w:t>
+      </w:r>
+      <w:r>
+        <w:t xml:space="preserve">. </w:t>
+      </w:r>
+      <w:r>
+        <w:t>A sample</w:t>
+      </w:r>
+      <w:r>
+        <w:t xml:space="preserve"> configuration XML</w:t>
+      </w:r>
+      <w:r>
+        <w:t xml:space="preserve"> file</w:t>
+      </w:r>
+      <w:r>
+        <w:t xml:space="preserve"> (</w:t>
+      </w:r>
+      <w:r>
+        <w:t>Request_Configuration.xml</w:t>
+      </w:r>
+      <w:r>
+        <w:t>)</w:t>
+      </w:r>
+      <w:r>
+        <w:t xml:space="preserve"> has been placed with this document</w:t>
+      </w:r>
+      <w:r>
+        <w:t xml:space="preserve"> for reference</w:t>
+      </w:r>
+      <w:r>
+        <w:t>.</w:t>
+      </w:r>
+    </w:p>
+    <w:p>
+      <w:pPr>
+        <w:pStyle w:val="ListParagraph"/>
+        <w:ind w:left="1440"/>
+        <w:jc w:val="both"/>
+      </w:pPr>
+      <w:r>
+        <w:t>If there are no values to be provided for an element, such as, for the optional constraints element, the double quotes for that element’s value should be left empty.</w:t>
+      </w:r>
+    </w:p>
+    <w:p>
+      <w:pPr>
+        <w:pStyle w:val="ListParagraph"/>
+        <w:ind w:left="1440"/>
+        <w:jc w:val="both"/>
+      </w:pPr>
+      <w:r>
+        <w:t>There is no restriction on the name</w:t>
+      </w:r>
+      <w:r>
+        <w:t xml:space="preserve"> or location</w:t>
+      </w:r>
+      <w:r>
+        <w:t xml:space="preserve"> of </w:t>
+      </w:r>
+      <w:r>
+        <w:t xml:space="preserve">the </w:t>
+      </w:r>
+      <w:r>
+        <w:t>configuration file other than its extension, which must be “xml”.</w:t>
+      </w:r>
+    </w:p>
+    <w:p>
+      <w:pPr>
+        <w:ind w:left="1440"/>
+        <w:jc w:val="both"/>
+      </w:pPr>
+    </w:p>
+    <w:p>
+      <w:pPr>
         <w:pStyle w:val="Heading1"/>
         <w:spacing w:after="240"/>
         <w:jc w:val="both"/>
@@ -1904,6 +2684,16 @@
           <w:sz w:val="24"/>
           <w:szCs w:val="24"/>
         </w:rPr>
+        <w:t xml:space="preserve">Layered </w:t>
+      </w:r>
+      <w:r>
+        <w:rPr>
+          <w:rFonts w:asciiTheme="minorHAnsi" w:hAnsiTheme="minorHAnsi" w:cstheme="minorHAnsi"/>
+          <w:b/>
+          <w:color w:val="auto"/>
+          <w:sz w:val="24"/>
+          <w:szCs w:val="24"/>
+        </w:rPr>
         <w:t xml:space="preserve">Composite Service Storage and Reuse </w:t>
       </w:r>
     </w:p>
@@ -1914,7 +2704,6 @@
       <w:r>
         <w:t xml:space="preserve">A layered composite service decorator has been added to the service repository implementation. A utility class has also been defined which uses the decorator to create a layered composite service object for each of the constraint-aware composition plans created as a solution to a composition request. This utility also enables </w:t>
       </w:r>
-      <w:bookmarkStart w:id="0" w:name="_GoBack"/>
       <w:r>
         <w:rPr>
           <w:b/>
@@ -1922,36 +2711,187 @@
         <w:t>appending</w:t>
       </w:r>
       <w:r>
+        <w:t xml:space="preserve"> this composite service object </w:t>
+      </w:r>
+      <w:r>
+        <w:t>to</w:t>
+      </w:r>
+      <w:r>
+        <w:t xml:space="preserve"> the service repository from which the atomic services for its creation were extracted. The stored composite service can then be used as a component service for future compositions.</w:t>
+      </w:r>
+    </w:p>
+    <w:p>
+      <w:pPr>
+        <w:jc w:val="both"/>
+      </w:pPr>
+      <w:r>
+        <w:t>The limitation to this feature is that, at present, the storage and reuse of composite services is restricted to serialized Java object repositories only.</w:t>
+      </w:r>
+    </w:p>
+    <w:p>
+      <w:pPr>
+        <w:jc w:val="both"/>
+      </w:pPr>
+      <w:r>
+        <w:lastRenderedPageBreak/>
+        <w:t>Elements</w:t>
+      </w:r>
+      <w:r>
+        <w:t xml:space="preserve"> of the composite service object created by this utility are listed below:</w:t>
+      </w:r>
+    </w:p>
+    <w:p>
+      <w:pPr>
+        <w:pStyle w:val="ListParagraph"/>
+        <w:numPr>
+          <w:ilvl w:val="0"/>
+          <w:numId w:val="6"/>
+        </w:numPr>
+        <w:jc w:val="both"/>
+      </w:pPr>
+      <w:r>
+        <w:rPr>
+          <w:b/>
+        </w:rPr>
+        <w:t>Composite Service Name:</w:t>
+      </w:r>
+      <w:r>
+        <w:t xml:space="preserve"> “</w:t>
+      </w:r>
+      <w:proofErr w:type="spellStart"/>
+      <w:r>
+        <w:t>CompSvc</w:t>
+      </w:r>
+      <w:proofErr w:type="spellEnd"/>
+      <w:r>
+        <w:t xml:space="preserve">_” concatenated with the current </w:t>
+      </w:r>
+      <w:r>
+        <w:t>system expressed in nanoseconds</w:t>
+      </w:r>
+      <w:r>
+        <w:t>.</w:t>
+      </w:r>
+    </w:p>
+    <w:p>
+      <w:pPr>
+        <w:pStyle w:val="ListParagraph"/>
+        <w:numPr>
+          <w:ilvl w:val="0"/>
+          <w:numId w:val="6"/>
+        </w:numPr>
+        <w:jc w:val="both"/>
+      </w:pPr>
+      <w:r>
+        <w:rPr>
+          <w:b/>
+        </w:rPr>
+        <w:t>Composite Service Inputs:</w:t>
+      </w:r>
+      <w:r>
+        <w:t xml:space="preserve"> Same as the composition request inputs.</w:t>
+      </w:r>
+    </w:p>
+    <w:p>
+      <w:pPr>
+        <w:pStyle w:val="ListParagraph"/>
+        <w:numPr>
+          <w:ilvl w:val="0"/>
+          <w:numId w:val="6"/>
+        </w:numPr>
+        <w:jc w:val="both"/>
+      </w:pPr>
+      <w:r>
+        <w:rPr>
+          <w:b/>
+        </w:rPr>
+        <w:t>Composite Service Outputs:</w:t>
+      </w:r>
+      <w:r>
+        <w:t xml:space="preserve"> Same as the composition request outputs.</w:t>
+      </w:r>
+    </w:p>
+    <w:p>
+      <w:pPr>
+        <w:pStyle w:val="ListParagraph"/>
+        <w:numPr>
+          <w:ilvl w:val="0"/>
+          <w:numId w:val="6"/>
+        </w:numPr>
+        <w:jc w:val="both"/>
+      </w:pPr>
+      <w:r>
+        <w:rPr>
+          <w:b/>
+        </w:rPr>
+        <w:t>Composite Service Effects:</w:t>
+      </w:r>
+      <w:r>
+        <w:t xml:space="preserve"> Set of all the effects of </w:t>
+      </w:r>
+      <w:r>
+        <w:t xml:space="preserve">all </w:t>
+      </w:r>
+      <w:r>
+        <w:t>the service</w:t>
+      </w:r>
+      <w:r>
+        <w:t>s</w:t>
+      </w:r>
+      <w:r>
+        <w:t xml:space="preserve"> contained </w:t>
+      </w:r>
+      <w:r>
+        <w:t xml:space="preserve">within </w:t>
+      </w:r>
+      <w:r>
+        <w:t>the service nodes that constitute the constraint-aware plan</w:t>
+      </w:r>
+      <w:r>
+        <w:t>.</w:t>
+      </w:r>
+    </w:p>
+    <w:p>
+      <w:pPr>
+        <w:pStyle w:val="ListParagraph"/>
+        <w:numPr>
+          <w:ilvl w:val="0"/>
+          <w:numId w:val="6"/>
+        </w:numPr>
+        <w:jc w:val="both"/>
+      </w:pPr>
+      <w:r>
+        <w:rPr>
+          <w:b/>
+        </w:rPr>
+        <w:t>Composite Service Constraints:</w:t>
+      </w:r>
+      <w:r>
         <w:t xml:space="preserve"> </w:t>
       </w:r>
-      <w:bookmarkEnd w:id="0"/>
-      <w:r>
-        <w:t xml:space="preserve">this composite service object </w:t>
-      </w:r>
-      <w:r>
-        <w:t>to</w:t>
-      </w:r>
-      <w:r>
-        <w:t xml:space="preserve"> the service repository from which the atomic services for its creation were extracted. The stored composite service can then be used as a component service for future compositions.</w:t>
-      </w:r>
-    </w:p>
-    <w:p>
-      <w:pPr>
-        <w:jc w:val="both"/>
-      </w:pPr>
-      <w:r>
-        <w:t>The limitation to this feature is that, at present, the storage and reuse of composite services is restricted to serialized Java object repositories only.</w:t>
-      </w:r>
-    </w:p>
-    <w:p>
-      <w:pPr>
-        <w:jc w:val="both"/>
-      </w:pPr>
-      <w:r>
-        <w:t>Elements</w:t>
-      </w:r>
-      <w:r>
-        <w:t xml:space="preserve"> of the composite service object created by this utility are listed below:</w:t>
+      <w:r>
+        <w:t>Union of two sets of constraints: the set</w:t>
+      </w:r>
+      <w:r>
+        <w:t xml:space="preserve"> of all the constraints of the service nodes that constitute the constraint-aware plan</w:t>
+      </w:r>
+      <w:r>
+        <w:t xml:space="preserve"> and t</w:t>
+      </w:r>
+      <w:r>
+        <w:t>h</w:t>
+      </w:r>
+      <w:r>
+        <w:t xml:space="preserve">e </w:t>
+      </w:r>
+      <w:r>
+        <w:t>set</w:t>
+      </w:r>
+      <w:r>
+        <w:t xml:space="preserve"> of all the composition request constraints.</w:t>
+      </w:r>
+      <w:r>
+        <w:t xml:space="preserve"> </w:t>
       </w:r>
     </w:p>
     <w:p>
@@ -1967,157 +2907,6 @@
         <w:rPr>
           <w:b/>
         </w:rPr>
-        <w:t>Composite Service Name:</w:t>
-      </w:r>
-      <w:r>
-        <w:t xml:space="preserve"> “</w:t>
-      </w:r>
-      <w:proofErr w:type="spellStart"/>
-      <w:r>
-        <w:t>CompSvc</w:t>
-      </w:r>
-      <w:proofErr w:type="spellEnd"/>
-      <w:r>
-        <w:t xml:space="preserve">_” concatenated with the current </w:t>
-      </w:r>
-      <w:r>
-        <w:t>system expressed in nanoseconds</w:t>
-      </w:r>
-      <w:r>
-        <w:t>.</w:t>
-      </w:r>
-    </w:p>
-    <w:p>
-      <w:pPr>
-        <w:pStyle w:val="ListParagraph"/>
-        <w:numPr>
-          <w:ilvl w:val="0"/>
-          <w:numId w:val="6"/>
-        </w:numPr>
-        <w:jc w:val="both"/>
-      </w:pPr>
-      <w:r>
-        <w:rPr>
-          <w:b/>
-        </w:rPr>
-        <w:t>Composite Service Inputs:</w:t>
-      </w:r>
-      <w:r>
-        <w:t xml:space="preserve"> Same as the composition request inputs.</w:t>
-      </w:r>
-    </w:p>
-    <w:p>
-      <w:pPr>
-        <w:pStyle w:val="ListParagraph"/>
-        <w:numPr>
-          <w:ilvl w:val="0"/>
-          <w:numId w:val="6"/>
-        </w:numPr>
-        <w:jc w:val="both"/>
-      </w:pPr>
-      <w:r>
-        <w:rPr>
-          <w:b/>
-        </w:rPr>
-        <w:t xml:space="preserve">Composite Service </w:t>
-      </w:r>
-      <w:r>
-        <w:rPr>
-          <w:b/>
-        </w:rPr>
-        <w:t>Out</w:t>
-      </w:r>
-      <w:r>
-        <w:rPr>
-          <w:b/>
-        </w:rPr>
-        <w:t>puts:</w:t>
-      </w:r>
-      <w:r>
-        <w:t xml:space="preserve"> Same as the composition request </w:t>
-      </w:r>
-      <w:r>
-        <w:t>out</w:t>
-      </w:r>
-      <w:r>
-        <w:t>puts.</w:t>
-      </w:r>
-    </w:p>
-    <w:p>
-      <w:pPr>
-        <w:pStyle w:val="ListParagraph"/>
-        <w:numPr>
-          <w:ilvl w:val="0"/>
-          <w:numId w:val="6"/>
-        </w:numPr>
-        <w:jc w:val="both"/>
-      </w:pPr>
-      <w:r>
-        <w:rPr>
-          <w:b/>
-        </w:rPr>
-        <w:t>Composite Service Effects:</w:t>
-      </w:r>
-      <w:r>
-        <w:t xml:space="preserve"> Set of all the effects of </w:t>
-      </w:r>
-      <w:r>
-        <w:t xml:space="preserve">all </w:t>
-      </w:r>
-      <w:r>
-        <w:t>the service</w:t>
-      </w:r>
-      <w:r>
-        <w:t>s</w:t>
-      </w:r>
-      <w:r>
-        <w:t xml:space="preserve"> contained </w:t>
-      </w:r>
-      <w:r>
-        <w:t xml:space="preserve">within </w:t>
-      </w:r>
-      <w:r>
-        <w:t>the service nodes that constitute the constraint-aware plan</w:t>
-      </w:r>
-      <w:r>
-        <w:t>.</w:t>
-      </w:r>
-    </w:p>
-    <w:p>
-      <w:pPr>
-        <w:pStyle w:val="ListParagraph"/>
-        <w:numPr>
-          <w:ilvl w:val="0"/>
-          <w:numId w:val="6"/>
-        </w:numPr>
-        <w:jc w:val="both"/>
-      </w:pPr>
-      <w:r>
-        <w:rPr>
-          <w:b/>
-        </w:rPr>
-        <w:t>Composite Service Constraints:</w:t>
-      </w:r>
-      <w:r>
-        <w:t xml:space="preserve"> Set of all the constraints of the </w:t>
-      </w:r>
-      <w:r>
-        <w:t>service nodes that constitute the constraint-aware plan.</w:t>
-      </w:r>
-    </w:p>
-    <w:p>
-      <w:pPr>
-        <w:pStyle w:val="ListParagraph"/>
-        <w:numPr>
-          <w:ilvl w:val="0"/>
-          <w:numId w:val="6"/>
-        </w:numPr>
-        <w:jc w:val="both"/>
-      </w:pPr>
-      <w:r>
-        <w:rPr>
-          <w:b/>
-        </w:rPr>
         <w:t>Constraint</w:t>
       </w:r>
       <w:r>
@@ -2144,26 +2933,13 @@
         <w:t xml:space="preserve"> from the </w:t>
       </w:r>
       <w:r>
-        <w:t>service repository implementation</w:t>
-      </w:r>
-      <w:r>
-        <w:t xml:space="preserve"> is first used to create a simple constrained service using the composite service name, inputs, outputs, effects and constraints. </w:t>
-      </w:r>
-      <w:r>
-        <w:lastRenderedPageBreak/>
-        <w:t>Then,</w:t>
+        <w:t>service repository implementation is first used to create a simple constrained service using the composite service name, inputs, outputs, effects and constraints. Then,</w:t>
       </w:r>
       <w:r>
         <w:t xml:space="preserve"> this constrained service and the constraint-aware plan are combined</w:t>
       </w:r>
       <w:r>
-        <w:t xml:space="preserve"> by </w:t>
-      </w:r>
-      <w:r>
-        <w:t>the newly-created layered composite service decorator</w:t>
-      </w:r>
-      <w:r>
-        <w:t xml:space="preserve"> </w:t>
+        <w:t xml:space="preserve"> by the newly-created layered composite service decorator </w:t>
       </w:r>
       <w:r>
         <w:t xml:space="preserve">to form a </w:t>
@@ -2295,6 +3071,57 @@
 <file path=word/numbering.xml><?xml version="1.0" encoding="utf-8"?>
 <w:numbering xmlns:wpc="http://schemas.microsoft.com/office/word/2010/wordprocessingCanvas" xmlns:cx="http://schemas.microsoft.com/office/drawing/2014/chartex" xmlns:cx1="http://schemas.microsoft.com/office/drawing/2015/9/8/chartex" xmlns:cx2="http://schemas.microsoft.com/office/drawing/2015/10/21/chartex" xmlns:cx3="http://schemas.microsoft.com/office/drawing/2016/5/9/chartex" xmlns:cx4="http://schemas.microsoft.com/office/drawing/2016/5/10/chartex" xmlns:cx5="http://schemas.microsoft.com/office/drawing/2016/5/11/chartex" xmlns:cx6="http://schemas.microsoft.com/office/drawing/2016/5/12/chartex" xmlns:cx7="http://schemas.microsoft.com/office/drawing/2016/5/13/chartex" xmlns:cx8="http://schemas.microsoft.com/office/drawing/2016/5/14/chartex" xmlns:mc="http://schemas.openxmlformats.org/markup-compatibility/2006" xmlns:aink="http://schemas.microsoft.com/office/drawing/2016/ink" xmlns:am3d="http://schemas.microsoft.com/office/drawing/2017/model3d" xmlns:o="urn:schemas-microsoft-com:office:office" xmlns:r="http://schemas.openxmlformats.org/officeDocument/2006/relationships" xmlns:m="http://schemas.openxmlformats.org/officeDocument/2006/math" xmlns:v="urn:schemas-microsoft-com:vml" xmlns:wp14="http://schemas.microsoft.com/office/word/2010/wordprocessingDrawing" xmlns:wp="http://schemas.openxmlformats.org/drawingml/2006/wordprocessingDrawing" xmlns:w10="urn:schemas-microsoft-com:office:word" xmlns:w="http://schemas.openxmlformats.org/wordprocessingml/2006/main" xmlns:w14="http://schemas.microsoft.com/office/word/2010/wordml" xmlns:w15="http://schemas.microsoft.com/office/word/2012/wordml" xmlns:w16cid="http://schemas.microsoft.com/office/word/2016/wordml/cid" xmlns:w16se="http://schemas.microsoft.com/office/word/2015/wordml/symex" xmlns:wpg="http://schemas.microsoft.com/office/word/2010/wordprocessingGroup" xmlns:wpi="http://schemas.microsoft.com/office/word/2010/wordprocessingInk" xmlns:wne="http://schemas.microsoft.com/office/word/2006/wordml" xmlns:wps="http://schemas.microsoft.com/office/word/2010/wordprocessingShape" mc:Ignorable="w14 w15 w16se w16cid wp14">
   <w:abstractNum w:abstractNumId="0" w15:restartNumberingAfterBreak="0">
+    <w:nsid w:val="F91F4AF0"/>
+    <w:multiLevelType w:val="hybridMultilevel"/>
+    <w:tmpl w:val="44FD2F6A"/>
+    <w:lvl w:ilvl="0" w:tplc="FFFFFFFF">
+      <w:start w:val="1"/>
+      <w:numFmt w:val="bullet"/>
+      <w:lvlText w:val="•"/>
+      <w:lvlJc w:val="left"/>
+    </w:lvl>
+    <w:lvl w:ilvl="1" w:tplc="FFFFFFFF">
+      <w:numFmt w:val="decimal"/>
+      <w:lvlText w:val=""/>
+      <w:lvlJc w:val="left"/>
+    </w:lvl>
+    <w:lvl w:ilvl="2" w:tplc="FFFFFFFF">
+      <w:numFmt w:val="decimal"/>
+      <w:lvlText w:val=""/>
+      <w:lvlJc w:val="left"/>
+    </w:lvl>
+    <w:lvl w:ilvl="3" w:tplc="FFFFFFFF">
+      <w:numFmt w:val="decimal"/>
+      <w:lvlText w:val=""/>
+      <w:lvlJc w:val="left"/>
+    </w:lvl>
+    <w:lvl w:ilvl="4" w:tplc="FFFFFFFF">
+      <w:numFmt w:val="decimal"/>
+      <w:lvlText w:val=""/>
+      <w:lvlJc w:val="left"/>
+    </w:lvl>
+    <w:lvl w:ilvl="5" w:tplc="FFFFFFFF">
+      <w:numFmt w:val="decimal"/>
+      <w:lvlText w:val=""/>
+      <w:lvlJc w:val="left"/>
+    </w:lvl>
+    <w:lvl w:ilvl="6" w:tplc="FFFFFFFF">
+      <w:numFmt w:val="decimal"/>
+      <w:lvlText w:val=""/>
+      <w:lvlJc w:val="left"/>
+    </w:lvl>
+    <w:lvl w:ilvl="7" w:tplc="FFFFFFFF">
+      <w:numFmt w:val="decimal"/>
+      <w:lvlText w:val=""/>
+      <w:lvlJc w:val="left"/>
+    </w:lvl>
+    <w:lvl w:ilvl="8" w:tplc="FFFFFFFF">
+      <w:numFmt w:val="decimal"/>
+      <w:lvlText w:val=""/>
+      <w:lvlJc w:val="left"/>
+    </w:lvl>
+  </w:abstractNum>
+  <w:abstractNum w:abstractNumId="1" w15:restartNumberingAfterBreak="0">
     <w:nsid w:val="0104136D"/>
     <w:multiLevelType w:val="hybridMultilevel"/>
     <w:tmpl w:val="9C363942"/>
@@ -2407,7 +3234,7 @@
       </w:rPr>
     </w:lvl>
   </w:abstractNum>
-  <w:abstractNum w:abstractNumId="1" w15:restartNumberingAfterBreak="0">
+  <w:abstractNum w:abstractNumId="2" w15:restartNumberingAfterBreak="0">
     <w:nsid w:val="0D257173"/>
     <w:multiLevelType w:val="hybridMultilevel"/>
     <w:tmpl w:val="1D802988"/>
@@ -2520,7 +3347,7 @@
       </w:rPr>
     </w:lvl>
   </w:abstractNum>
-  <w:abstractNum w:abstractNumId="2" w15:restartNumberingAfterBreak="0">
+  <w:abstractNum w:abstractNumId="3" w15:restartNumberingAfterBreak="0">
     <w:nsid w:val="2BDA13E5"/>
     <w:multiLevelType w:val="hybridMultilevel"/>
     <w:tmpl w:val="61383F94"/>
@@ -2633,7 +3460,7 @@
       </w:rPr>
     </w:lvl>
   </w:abstractNum>
-  <w:abstractNum w:abstractNumId="3" w15:restartNumberingAfterBreak="0">
+  <w:abstractNum w:abstractNumId="4" w15:restartNumberingAfterBreak="0">
     <w:nsid w:val="2C805779"/>
     <w:multiLevelType w:val="hybridMultilevel"/>
     <w:tmpl w:val="14882716"/>
@@ -2746,7 +3573,7 @@
       </w:rPr>
     </w:lvl>
   </w:abstractNum>
-  <w:abstractNum w:abstractNumId="4" w15:restartNumberingAfterBreak="0">
+  <w:abstractNum w:abstractNumId="5" w15:restartNumberingAfterBreak="0">
     <w:nsid w:val="360D5974"/>
     <w:multiLevelType w:val="hybridMultilevel"/>
     <w:tmpl w:val="11D0DA5E"/>
@@ -2859,10 +3686,174 @@
       </w:rPr>
     </w:lvl>
   </w:abstractNum>
-  <w:abstractNum w:abstractNumId="5" w15:restartNumberingAfterBreak="0">
+  <w:abstractNum w:abstractNumId="6" w15:restartNumberingAfterBreak="0">
+    <w:nsid w:val="3F0329C4"/>
+    <w:multiLevelType w:val="hybridMultilevel"/>
+    <w:tmpl w:val="DB56F028"/>
+    <w:lvl w:ilvl="0" w:tplc="04090009">
+      <w:start w:val="1"/>
+      <w:numFmt w:val="bullet"/>
+      <w:lvlText w:val=""/>
+      <w:lvlJc w:val="left"/>
+      <w:pPr>
+        <w:ind w:left="2160" w:hanging="360"/>
+      </w:pPr>
+      <w:rPr>
+        <w:rFonts w:ascii="Wingdings" w:hAnsi="Wingdings" w:hint="default"/>
+      </w:rPr>
+    </w:lvl>
+    <w:lvl w:ilvl="1" w:tplc="04090003" w:tentative="1">
+      <w:start w:val="1"/>
+      <w:numFmt w:val="bullet"/>
+      <w:lvlText w:val="o"/>
+      <w:lvlJc w:val="left"/>
+      <w:pPr>
+        <w:ind w:left="2880" w:hanging="360"/>
+      </w:pPr>
+      <w:rPr>
+        <w:rFonts w:ascii="Courier New" w:hAnsi="Courier New" w:cs="Courier New" w:hint="default"/>
+      </w:rPr>
+    </w:lvl>
+    <w:lvl w:ilvl="2" w:tplc="04090005" w:tentative="1">
+      <w:start w:val="1"/>
+      <w:numFmt w:val="bullet"/>
+      <w:lvlText w:val=""/>
+      <w:lvlJc w:val="left"/>
+      <w:pPr>
+        <w:ind w:left="3600" w:hanging="360"/>
+      </w:pPr>
+      <w:rPr>
+        <w:rFonts w:ascii="Wingdings" w:hAnsi="Wingdings" w:hint="default"/>
+      </w:rPr>
+    </w:lvl>
+    <w:lvl w:ilvl="3" w:tplc="04090001" w:tentative="1">
+      <w:start w:val="1"/>
+      <w:numFmt w:val="bullet"/>
+      <w:lvlText w:val=""/>
+      <w:lvlJc w:val="left"/>
+      <w:pPr>
+        <w:ind w:left="4320" w:hanging="360"/>
+      </w:pPr>
+      <w:rPr>
+        <w:rFonts w:ascii="Symbol" w:hAnsi="Symbol" w:hint="default"/>
+      </w:rPr>
+    </w:lvl>
+    <w:lvl w:ilvl="4" w:tplc="04090003" w:tentative="1">
+      <w:start w:val="1"/>
+      <w:numFmt w:val="bullet"/>
+      <w:lvlText w:val="o"/>
+      <w:lvlJc w:val="left"/>
+      <w:pPr>
+        <w:ind w:left="5040" w:hanging="360"/>
+      </w:pPr>
+      <w:rPr>
+        <w:rFonts w:ascii="Courier New" w:hAnsi="Courier New" w:cs="Courier New" w:hint="default"/>
+      </w:rPr>
+    </w:lvl>
+    <w:lvl w:ilvl="5" w:tplc="04090005" w:tentative="1">
+      <w:start w:val="1"/>
+      <w:numFmt w:val="bullet"/>
+      <w:lvlText w:val=""/>
+      <w:lvlJc w:val="left"/>
+      <w:pPr>
+        <w:ind w:left="5760" w:hanging="360"/>
+      </w:pPr>
+      <w:rPr>
+        <w:rFonts w:ascii="Wingdings" w:hAnsi="Wingdings" w:hint="default"/>
+      </w:rPr>
+    </w:lvl>
+    <w:lvl w:ilvl="6" w:tplc="04090001" w:tentative="1">
+      <w:start w:val="1"/>
+      <w:numFmt w:val="bullet"/>
+      <w:lvlText w:val=""/>
+      <w:lvlJc w:val="left"/>
+      <w:pPr>
+        <w:ind w:left="6480" w:hanging="360"/>
+      </w:pPr>
+      <w:rPr>
+        <w:rFonts w:ascii="Symbol" w:hAnsi="Symbol" w:hint="default"/>
+      </w:rPr>
+    </w:lvl>
+    <w:lvl w:ilvl="7" w:tplc="04090003" w:tentative="1">
+      <w:start w:val="1"/>
+      <w:numFmt w:val="bullet"/>
+      <w:lvlText w:val="o"/>
+      <w:lvlJc w:val="left"/>
+      <w:pPr>
+        <w:ind w:left="7200" w:hanging="360"/>
+      </w:pPr>
+      <w:rPr>
+        <w:rFonts w:ascii="Courier New" w:hAnsi="Courier New" w:cs="Courier New" w:hint="default"/>
+      </w:rPr>
+    </w:lvl>
+    <w:lvl w:ilvl="8" w:tplc="04090005" w:tentative="1">
+      <w:start w:val="1"/>
+      <w:numFmt w:val="bullet"/>
+      <w:lvlText w:val=""/>
+      <w:lvlJc w:val="left"/>
+      <w:pPr>
+        <w:ind w:left="7920" w:hanging="360"/>
+      </w:pPr>
+      <w:rPr>
+        <w:rFonts w:ascii="Wingdings" w:hAnsi="Wingdings" w:hint="default"/>
+      </w:rPr>
+    </w:lvl>
+  </w:abstractNum>
+  <w:abstractNum w:abstractNumId="7" w15:restartNumberingAfterBreak="0">
+    <w:nsid w:val="42DE4753"/>
+    <w:multiLevelType w:val="hybridMultilevel"/>
+    <w:tmpl w:val="7DD82CCA"/>
+    <w:lvl w:ilvl="0" w:tplc="FFFFFFFF">
+      <w:start w:val="1"/>
+      <w:numFmt w:val="bullet"/>
+      <w:lvlText w:val="•"/>
+      <w:lvlJc w:val="left"/>
+    </w:lvl>
+    <w:lvl w:ilvl="1" w:tplc="FFFFFFFF">
+      <w:numFmt w:val="decimal"/>
+      <w:lvlText w:val=""/>
+      <w:lvlJc w:val="left"/>
+    </w:lvl>
+    <w:lvl w:ilvl="2" w:tplc="FFFFFFFF">
+      <w:numFmt w:val="decimal"/>
+      <w:lvlText w:val=""/>
+      <w:lvlJc w:val="left"/>
+    </w:lvl>
+    <w:lvl w:ilvl="3" w:tplc="FFFFFFFF">
+      <w:numFmt w:val="decimal"/>
+      <w:lvlText w:val=""/>
+      <w:lvlJc w:val="left"/>
+    </w:lvl>
+    <w:lvl w:ilvl="4" w:tplc="FFFFFFFF">
+      <w:numFmt w:val="decimal"/>
+      <w:lvlText w:val=""/>
+      <w:lvlJc w:val="left"/>
+    </w:lvl>
+    <w:lvl w:ilvl="5" w:tplc="FFFFFFFF">
+      <w:numFmt w:val="decimal"/>
+      <w:lvlText w:val=""/>
+      <w:lvlJc w:val="left"/>
+    </w:lvl>
+    <w:lvl w:ilvl="6" w:tplc="FFFFFFFF">
+      <w:numFmt w:val="decimal"/>
+      <w:lvlText w:val=""/>
+      <w:lvlJc w:val="left"/>
+    </w:lvl>
+    <w:lvl w:ilvl="7" w:tplc="FFFFFFFF">
+      <w:numFmt w:val="decimal"/>
+      <w:lvlText w:val=""/>
+      <w:lvlJc w:val="left"/>
+    </w:lvl>
+    <w:lvl w:ilvl="8" w:tplc="FFFFFFFF">
+      <w:numFmt w:val="decimal"/>
+      <w:lvlText w:val=""/>
+      <w:lvlJc w:val="left"/>
+    </w:lvl>
+  </w:abstractNum>
+  <w:abstractNum w:abstractNumId="8" w15:restartNumberingAfterBreak="0">
     <w:nsid w:val="46207AED"/>
     <w:multiLevelType w:val="hybridMultilevel"/>
-    <w:tmpl w:val="9D3A6A08"/>
+    <w:tmpl w:val="6534071E"/>
     <w:lvl w:ilvl="0" w:tplc="04090005">
       <w:start w:val="1"/>
       <w:numFmt w:val="bullet"/>
@@ -2972,7 +3963,7 @@
       </w:rPr>
     </w:lvl>
   </w:abstractNum>
-  <w:abstractNum w:abstractNumId="6" w15:restartNumberingAfterBreak="0">
+  <w:abstractNum w:abstractNumId="9" w15:restartNumberingAfterBreak="0">
     <w:nsid w:val="46852B86"/>
     <w:multiLevelType w:val="hybridMultilevel"/>
     <w:tmpl w:val="BDA63456"/>
@@ -3085,7 +4076,120 @@
       </w:rPr>
     </w:lvl>
   </w:abstractNum>
-  <w:abstractNum w:abstractNumId="7" w15:restartNumberingAfterBreak="0">
+  <w:abstractNum w:abstractNumId="10" w15:restartNumberingAfterBreak="0">
+    <w:nsid w:val="636F69B6"/>
+    <w:multiLevelType w:val="hybridMultilevel"/>
+    <w:tmpl w:val="4C6AD5B2"/>
+    <w:lvl w:ilvl="0" w:tplc="04090009">
+      <w:start w:val="1"/>
+      <w:numFmt w:val="bullet"/>
+      <w:lvlText w:val=""/>
+      <w:lvlJc w:val="left"/>
+      <w:pPr>
+        <w:ind w:left="2160" w:hanging="360"/>
+      </w:pPr>
+      <w:rPr>
+        <w:rFonts w:ascii="Wingdings" w:hAnsi="Wingdings" w:hint="default"/>
+      </w:rPr>
+    </w:lvl>
+    <w:lvl w:ilvl="1" w:tplc="04090003" w:tentative="1">
+      <w:start w:val="1"/>
+      <w:numFmt w:val="bullet"/>
+      <w:lvlText w:val="o"/>
+      <w:lvlJc w:val="left"/>
+      <w:pPr>
+        <w:ind w:left="2880" w:hanging="360"/>
+      </w:pPr>
+      <w:rPr>
+        <w:rFonts w:ascii="Courier New" w:hAnsi="Courier New" w:cs="Courier New" w:hint="default"/>
+      </w:rPr>
+    </w:lvl>
+    <w:lvl w:ilvl="2" w:tplc="04090005" w:tentative="1">
+      <w:start w:val="1"/>
+      <w:numFmt w:val="bullet"/>
+      <w:lvlText w:val=""/>
+      <w:lvlJc w:val="left"/>
+      <w:pPr>
+        <w:ind w:left="3600" w:hanging="360"/>
+      </w:pPr>
+      <w:rPr>
+        <w:rFonts w:ascii="Wingdings" w:hAnsi="Wingdings" w:hint="default"/>
+      </w:rPr>
+    </w:lvl>
+    <w:lvl w:ilvl="3" w:tplc="04090001" w:tentative="1">
+      <w:start w:val="1"/>
+      <w:numFmt w:val="bullet"/>
+      <w:lvlText w:val=""/>
+      <w:lvlJc w:val="left"/>
+      <w:pPr>
+        <w:ind w:left="4320" w:hanging="360"/>
+      </w:pPr>
+      <w:rPr>
+        <w:rFonts w:ascii="Symbol" w:hAnsi="Symbol" w:hint="default"/>
+      </w:rPr>
+    </w:lvl>
+    <w:lvl w:ilvl="4" w:tplc="04090003" w:tentative="1">
+      <w:start w:val="1"/>
+      <w:numFmt w:val="bullet"/>
+      <w:lvlText w:val="o"/>
+      <w:lvlJc w:val="left"/>
+      <w:pPr>
+        <w:ind w:left="5040" w:hanging="360"/>
+      </w:pPr>
+      <w:rPr>
+        <w:rFonts w:ascii="Courier New" w:hAnsi="Courier New" w:cs="Courier New" w:hint="default"/>
+      </w:rPr>
+    </w:lvl>
+    <w:lvl w:ilvl="5" w:tplc="04090005" w:tentative="1">
+      <w:start w:val="1"/>
+      <w:numFmt w:val="bullet"/>
+      <w:lvlText w:val=""/>
+      <w:lvlJc w:val="left"/>
+      <w:pPr>
+        <w:ind w:left="5760" w:hanging="360"/>
+      </w:pPr>
+      <w:rPr>
+        <w:rFonts w:ascii="Wingdings" w:hAnsi="Wingdings" w:hint="default"/>
+      </w:rPr>
+    </w:lvl>
+    <w:lvl w:ilvl="6" w:tplc="04090001" w:tentative="1">
+      <w:start w:val="1"/>
+      <w:numFmt w:val="bullet"/>
+      <w:lvlText w:val=""/>
+      <w:lvlJc w:val="left"/>
+      <w:pPr>
+        <w:ind w:left="6480" w:hanging="360"/>
+      </w:pPr>
+      <w:rPr>
+        <w:rFonts w:ascii="Symbol" w:hAnsi="Symbol" w:hint="default"/>
+      </w:rPr>
+    </w:lvl>
+    <w:lvl w:ilvl="7" w:tplc="04090003" w:tentative="1">
+      <w:start w:val="1"/>
+      <w:numFmt w:val="bullet"/>
+      <w:lvlText w:val="o"/>
+      <w:lvlJc w:val="left"/>
+      <w:pPr>
+        <w:ind w:left="7200" w:hanging="360"/>
+      </w:pPr>
+      <w:rPr>
+        <w:rFonts w:ascii="Courier New" w:hAnsi="Courier New" w:cs="Courier New" w:hint="default"/>
+      </w:rPr>
+    </w:lvl>
+    <w:lvl w:ilvl="8" w:tplc="04090005" w:tentative="1">
+      <w:start w:val="1"/>
+      <w:numFmt w:val="bullet"/>
+      <w:lvlText w:val=""/>
+      <w:lvlJc w:val="left"/>
+      <w:pPr>
+        <w:ind w:left="7920" w:hanging="360"/>
+      </w:pPr>
+      <w:rPr>
+        <w:rFonts w:ascii="Wingdings" w:hAnsi="Wingdings" w:hint="default"/>
+      </w:rPr>
+    </w:lvl>
+  </w:abstractNum>
+  <w:abstractNum w:abstractNumId="11" w15:restartNumberingAfterBreak="0">
     <w:nsid w:val="76E90858"/>
     <w:multiLevelType w:val="hybridMultilevel"/>
     <w:tmpl w:val="5A5E2998"/>
@@ -3199,28 +4303,40 @@
     </w:lvl>
   </w:abstractNum>
   <w:num w:numId="1">
+    <w:abstractNumId w:val="9"/>
+  </w:num>
+  <w:num w:numId="2">
+    <w:abstractNumId w:val="2"/>
+  </w:num>
+  <w:num w:numId="3">
+    <w:abstractNumId w:val="11"/>
+  </w:num>
+  <w:num w:numId="4">
+    <w:abstractNumId w:val="4"/>
+  </w:num>
+  <w:num w:numId="5">
+    <w:abstractNumId w:val="5"/>
+  </w:num>
+  <w:num w:numId="6">
+    <w:abstractNumId w:val="3"/>
+  </w:num>
+  <w:num w:numId="7">
+    <w:abstractNumId w:val="8"/>
+  </w:num>
+  <w:num w:numId="8">
+    <w:abstractNumId w:val="1"/>
+  </w:num>
+  <w:num w:numId="9">
     <w:abstractNumId w:val="6"/>
   </w:num>
-  <w:num w:numId="2">
-    <w:abstractNumId w:val="1"/>
+  <w:num w:numId="10">
+    <w:abstractNumId w:val="0"/>
   </w:num>
-  <w:num w:numId="3">
+  <w:num w:numId="11">
     <w:abstractNumId w:val="7"/>
   </w:num>
-  <w:num w:numId="4">
-    <w:abstractNumId w:val="3"/>
-  </w:num>
-  <w:num w:numId="5">
-    <w:abstractNumId w:val="4"/>
-  </w:num>
-  <w:num w:numId="6">
-    <w:abstractNumId w:val="2"/>
-  </w:num>
-  <w:num w:numId="7">
-    <w:abstractNumId w:val="5"/>
-  </w:num>
-  <w:num w:numId="8">
-    <w:abstractNumId w:val="0"/>
+  <w:num w:numId="12">
+    <w:abstractNumId w:val="10"/>
   </w:num>
 </w:numbering>
 </file>
@@ -3696,6 +4812,22 @@
       <w:contextualSpacing/>
     </w:pPr>
   </w:style>
+  <w:style w:type="paragraph" w:customStyle="1" w:styleId="Default">
+    <w:name w:val="Default"/>
+    <w:rsid w:val="0078026F"/>
+    <w:pPr>
+      <w:autoSpaceDE w:val="0"/>
+      <w:autoSpaceDN w:val="0"/>
+      <w:adjustRightInd w:val="0"/>
+      <w:spacing w:after="0" w:line="240" w:lineRule="auto"/>
+    </w:pPr>
+    <w:rPr>
+      <w:rFonts w:ascii="Calibri" w:hAnsi="Calibri" w:cs="Calibri"/>
+      <w:color w:val="000000"/>
+      <w:sz w:val="24"/>
+      <w:szCs w:val="24"/>
+    </w:rPr>
+  </w:style>
 </w:styles>
 </file>
 

</xml_diff>

<commit_message>
Added more content to documentation and fixed minor code issues
</commit_message>
<xml_diff>
--- a/documents/servicecomposition/WSC Additional Features.docx
+++ b/documents/servicecomposition/WSC Additional Features.docx
@@ -504,134 +504,684 @@
       <w:pPr>
         <w:pStyle w:val="ListParagraph"/>
         <w:jc w:val="both"/>
-      </w:pPr>
-      <w:r>
+        <w:rPr>
+          <w:i/>
+        </w:rPr>
+      </w:pPr>
+      <w:r>
+        <w:rPr>
+          <w:i/>
+        </w:rPr>
         <w:t>{</w:t>
       </w:r>
+      <w:r>
+        <w:rPr>
+          <w:i/>
+        </w:rPr>
+        <w:t>&lt;</w:t>
+      </w:r>
+      <w:r>
+        <w:rPr>
+          <w:i/>
+        </w:rPr>
+        <w:t>predecessor</w:t>
+      </w:r>
+      <w:r>
+        <w:rPr>
+          <w:i/>
+        </w:rPr>
+        <w:t xml:space="preserve"> </w:t>
+      </w:r>
+      <w:r>
+        <w:rPr>
+          <w:i/>
+        </w:rPr>
+        <w:t>names</w:t>
+      </w:r>
+      <w:r>
+        <w:rPr>
+          <w:i/>
+        </w:rPr>
+        <w:t>&gt;</w:t>
+      </w:r>
+      <w:r>
+        <w:rPr>
+          <w:i/>
+        </w:rPr>
+        <w:t>} [</w:t>
+      </w:r>
+      <w:r>
+        <w:rPr>
+          <w:i/>
+        </w:rPr>
+        <w:t>&lt;</w:t>
+      </w:r>
+      <w:r>
+        <w:rPr>
+          <w:i/>
+        </w:rPr>
+        <w:t>constraints</w:t>
+      </w:r>
+      <w:r>
+        <w:rPr>
+          <w:i/>
+        </w:rPr>
+        <w:t>&gt;</w:t>
+      </w:r>
+      <w:r>
+        <w:rPr>
+          <w:i/>
+        </w:rPr>
+        <w:t xml:space="preserve">] </w:t>
+      </w:r>
+      <w:r>
+        <w:rPr>
+          <w:i/>
+        </w:rPr>
+        <w:t>&lt;</w:t>
+      </w:r>
+      <w:r>
+        <w:rPr>
+          <w:i/>
+        </w:rPr>
+        <w:t>service</w:t>
+      </w:r>
+      <w:r>
+        <w:rPr>
+          <w:i/>
+        </w:rPr>
+        <w:t xml:space="preserve"> </w:t>
+      </w:r>
+      <w:r>
+        <w:rPr>
+          <w:i/>
+        </w:rPr>
+        <w:t>name</w:t>
+      </w:r>
+      <w:r>
+        <w:rPr>
+          <w:i/>
+        </w:rPr>
+        <w:t>&gt;</w:t>
+      </w:r>
+      <w:r>
+        <w:rPr>
+          <w:i/>
+        </w:rPr>
+        <w:t xml:space="preserve"> {</w:t>
+      </w:r>
+      <w:r>
+        <w:rPr>
+          <w:i/>
+        </w:rPr>
+        <w:t>&lt;</w:t>
+      </w:r>
+      <w:r>
+        <w:rPr>
+          <w:i/>
+        </w:rPr>
+        <w:t>successor</w:t>
+      </w:r>
+      <w:r>
+        <w:rPr>
+          <w:i/>
+        </w:rPr>
+        <w:t xml:space="preserve"> </w:t>
+      </w:r>
+      <w:r>
+        <w:rPr>
+          <w:i/>
+        </w:rPr>
+        <w:t>names</w:t>
+      </w:r>
+      <w:r>
+        <w:rPr>
+          <w:i/>
+        </w:rPr>
+        <w:t>&gt;</w:t>
+      </w:r>
+      <w:r>
+        <w:rPr>
+          <w:i/>
+        </w:rPr>
+        <w:t>}</w:t>
+      </w:r>
+    </w:p>
+    <w:p>
+      <w:pPr>
+        <w:pStyle w:val="ListParagraph"/>
+        <w:jc w:val="both"/>
+      </w:pPr>
+    </w:p>
+    <w:p>
+      <w:pPr>
+        <w:pStyle w:val="ListParagraph"/>
+        <w:numPr>
+          <w:ilvl w:val="0"/>
+          <w:numId w:val="2"/>
+        </w:numPr>
+        <w:jc w:val="both"/>
+      </w:pPr>
+      <w:r>
+        <w:t>Predecessor names for a service node are a comma-separated list of service names that belong to the service nodes that act as predecessors to the given service node. Predecessors are the nodes that must be executed before the given node can be executed. The order of names in the list is not important.</w:t>
+      </w:r>
+    </w:p>
+    <w:p>
+      <w:pPr>
+        <w:pStyle w:val="ListParagraph"/>
+        <w:jc w:val="both"/>
+      </w:pPr>
+    </w:p>
+    <w:p>
+      <w:pPr>
+        <w:pStyle w:val="ListParagraph"/>
+        <w:numPr>
+          <w:ilvl w:val="0"/>
+          <w:numId w:val="2"/>
+        </w:numPr>
+        <w:jc w:val="both"/>
+      </w:pPr>
+      <w:r>
+        <w:t>Constraints for a service node are a comma-separated list of constraints that belong to the given service node and must be sati</w:t>
+      </w:r>
+      <w:r>
+        <w:t>s</w:t>
+      </w:r>
+      <w:r>
+        <w:t>fied before the service contained by the node could be executed. These may include the constraints that belong to the service contained by the given node or the constraints that were transferred to the node from other nodes in the plan during the constraint adjustment process. The order of constraints in the list is not important.</w:t>
+      </w:r>
+    </w:p>
+    <w:p>
+      <w:pPr>
+        <w:pStyle w:val="ListParagraph"/>
+      </w:pPr>
+      <w:r>
+        <w:t xml:space="preserve">Each constraint is </w:t>
+      </w:r>
+      <w:r>
+        <w:t xml:space="preserve">described as </w:t>
+      </w:r>
+      <w:r>
+        <w:rPr>
+          <w:i/>
+        </w:rPr>
+        <w:t>“</w:t>
+      </w:r>
+      <w:r>
+        <w:rPr>
+          <w:i/>
+        </w:rPr>
+        <w:t>&lt;</w:t>
+      </w:r>
+      <w:r>
+        <w:rPr>
+          <w:i/>
+        </w:rPr>
+        <w:t>feature</w:t>
+      </w:r>
+      <w:r>
+        <w:rPr>
+          <w:i/>
+        </w:rPr>
+        <w:t xml:space="preserve"> </w:t>
+      </w:r>
+      <w:r>
+        <w:rPr>
+          <w:i/>
+        </w:rPr>
+        <w:t>data</w:t>
+      </w:r>
+      <w:r>
+        <w:rPr>
+          <w:i/>
+        </w:rPr>
+        <w:t xml:space="preserve"> </w:t>
+      </w:r>
+      <w:r>
+        <w:rPr>
+          <w:i/>
+        </w:rPr>
+        <w:t>type</w:t>
+      </w:r>
+      <w:proofErr w:type="gramStart"/>
+      <w:r>
+        <w:rPr>
+          <w:i/>
+        </w:rPr>
+        <w:t>&gt;</w:t>
+      </w:r>
+      <w:r>
+        <w:rPr>
+          <w:i/>
+        </w:rPr>
+        <w:t xml:space="preserve"> :</w:t>
+      </w:r>
+      <w:proofErr w:type="gramEnd"/>
+      <w:r>
+        <w:rPr>
+          <w:i/>
+        </w:rPr>
+        <w:t xml:space="preserve"> </w:t>
+      </w:r>
+      <w:r>
+        <w:rPr>
+          <w:i/>
+        </w:rPr>
+        <w:t>&lt;</w:t>
+      </w:r>
+      <w:r>
+        <w:rPr>
+          <w:i/>
+        </w:rPr>
+        <w:t>feature</w:t>
+      </w:r>
+      <w:r>
+        <w:rPr>
+          <w:i/>
+        </w:rPr>
+        <w:t xml:space="preserve"> </w:t>
+      </w:r>
+      <w:r>
+        <w:rPr>
+          <w:i/>
+        </w:rPr>
+        <w:t>name</w:t>
+      </w:r>
+      <w:r>
+        <w:rPr>
+          <w:i/>
+        </w:rPr>
+        <w:t>&gt;</w:t>
+      </w:r>
+      <w:r>
+        <w:rPr>
+          <w:i/>
+        </w:rPr>
+        <w:t xml:space="preserve"> </w:t>
+      </w:r>
+      <w:r>
+        <w:rPr>
+          <w:i/>
+        </w:rPr>
+        <w:t>&lt;</w:t>
+      </w:r>
+      <w:r>
+        <w:rPr>
+          <w:i/>
+        </w:rPr>
+        <w:t>operator</w:t>
+      </w:r>
+      <w:r>
+        <w:rPr>
+          <w:i/>
+        </w:rPr>
+        <w:t xml:space="preserve"> </w:t>
+      </w:r>
+      <w:r>
+        <w:rPr>
+          <w:i/>
+        </w:rPr>
+        <w:t>name</w:t>
+      </w:r>
+      <w:r>
+        <w:rPr>
+          <w:i/>
+        </w:rPr>
+        <w:t>&gt;</w:t>
+      </w:r>
+      <w:r>
+        <w:rPr>
+          <w:i/>
+        </w:rPr>
+        <w:t xml:space="preserve"> </w:t>
+      </w:r>
+      <w:r>
+        <w:rPr>
+          <w:i/>
+        </w:rPr>
+        <w:t>&lt;</w:t>
+      </w:r>
+      <w:r>
+        <w:rPr>
+          <w:i/>
+        </w:rPr>
+        <w:t>literal</w:t>
+      </w:r>
+      <w:r>
+        <w:rPr>
+          <w:i/>
+        </w:rPr>
+        <w:t xml:space="preserve"> </w:t>
+      </w:r>
+      <w:r>
+        <w:rPr>
+          <w:i/>
+        </w:rPr>
+        <w:t>value</w:t>
+      </w:r>
+      <w:r>
+        <w:rPr>
+          <w:i/>
+        </w:rPr>
+        <w:t>&gt;</w:t>
+      </w:r>
+      <w:r>
+        <w:t>”</w:t>
+      </w:r>
+      <w:r>
+        <w:t>, where:</w:t>
+      </w:r>
+    </w:p>
+    <w:p>
+      <w:pPr>
+        <w:pStyle w:val="ListParagraph"/>
+        <w:numPr>
+          <w:ilvl w:val="0"/>
+          <w:numId w:val="3"/>
+        </w:numPr>
+      </w:pPr>
+      <w:r>
+        <w:rPr>
+          <w:i/>
+        </w:rPr>
+        <w:t>f</w:t>
+      </w:r>
+      <w:r>
+        <w:rPr>
+          <w:i/>
+        </w:rPr>
+        <w:t>eature</w:t>
+      </w:r>
+      <w:r>
+        <w:rPr>
+          <w:i/>
+        </w:rPr>
+        <w:t xml:space="preserve"> </w:t>
+      </w:r>
+      <w:r>
+        <w:rPr>
+          <w:i/>
+        </w:rPr>
+        <w:t>data</w:t>
+      </w:r>
+      <w:r>
+        <w:rPr>
+          <w:i/>
+        </w:rPr>
+        <w:t xml:space="preserve"> </w:t>
+      </w:r>
+      <w:r>
+        <w:rPr>
+          <w:i/>
+        </w:rPr>
+        <w:t>type</w:t>
+      </w:r>
+      <w:r>
+        <w:t xml:space="preserve"> can be one of int, float, char, </w:t>
+      </w:r>
       <w:proofErr w:type="spellStart"/>
       <w:r>
-        <w:t>predecessor_names</w:t>
+        <w:t>boolean</w:t>
       </w:r>
       <w:proofErr w:type="spellEnd"/>
       <w:r>
-        <w:t xml:space="preserve">} [constraints] </w:t>
-      </w:r>
-      <w:proofErr w:type="spellStart"/>
-      <w:r>
-        <w:t>service_name</w:t>
-      </w:r>
-      <w:proofErr w:type="spellEnd"/>
-      <w:r>
-        <w:t xml:space="preserve"> {</w:t>
-      </w:r>
-      <w:proofErr w:type="spellStart"/>
-      <w:r>
-        <w:t>successor_names</w:t>
-      </w:r>
-      <w:proofErr w:type="spellEnd"/>
-      <w:r>
-        <w:t>}</w:t>
-      </w:r>
-    </w:p>
-    <w:p>
-      <w:pPr>
-        <w:pStyle w:val="ListParagraph"/>
-        <w:jc w:val="both"/>
-      </w:pPr>
-    </w:p>
-    <w:p>
-      <w:pPr>
-        <w:pStyle w:val="ListParagraph"/>
-        <w:numPr>
-          <w:ilvl w:val="0"/>
-          <w:numId w:val="2"/>
-        </w:numPr>
-        <w:jc w:val="both"/>
-      </w:pPr>
-      <w:r>
-        <w:t>Predecessor names for a service node are a comma-separated list of service names that belong to the service nodes that act as predecessors to the given service node. Predecessors are the nodes that must be executed before the given node can be executed. The order of names in the list is not important.</w:t>
-      </w:r>
-    </w:p>
-    <w:p>
-      <w:pPr>
-        <w:pStyle w:val="ListParagraph"/>
-        <w:jc w:val="both"/>
-      </w:pPr>
-    </w:p>
-    <w:p>
-      <w:pPr>
-        <w:pStyle w:val="ListParagraph"/>
-        <w:numPr>
-          <w:ilvl w:val="0"/>
-          <w:numId w:val="2"/>
-        </w:numPr>
-        <w:jc w:val="both"/>
-      </w:pPr>
-      <w:r>
-        <w:t>Constraints for a service node are a comma-separated list of constraints that belong to the given service node and must be sati</w:t>
-      </w:r>
-      <w:r>
-        <w:t>s</w:t>
-      </w:r>
-      <w:r>
-        <w:t>fied before the service contained by the node could be executed. These may include the constraints that belong to the service contained by the given node or the constraints that were transferred to the node from other nodes in the plan during the constraint adjustment process. The order of constraints in the list is not important.</w:t>
-      </w:r>
-    </w:p>
-    <w:p>
-      <w:pPr>
-        <w:pStyle w:val="ListParagraph"/>
-      </w:pPr>
-      <w:r>
-        <w:t xml:space="preserve">Each constraint is </w:t>
-      </w:r>
-      <w:r>
-        <w:t>described as “</w:t>
-      </w:r>
-      <w:proofErr w:type="spellStart"/>
-      <w:r>
-        <w:t>feature</w:t>
-      </w:r>
-      <w:r>
-        <w:t>_</w:t>
-      </w:r>
+        <w:t xml:space="preserve"> and string.</w:t>
+      </w:r>
+    </w:p>
+    <w:p>
+      <w:pPr>
+        <w:pStyle w:val="ListParagraph"/>
+        <w:numPr>
+          <w:ilvl w:val="0"/>
+          <w:numId w:val="3"/>
+        </w:numPr>
+      </w:pPr>
+      <w:r>
+        <w:rPr>
+          <w:i/>
+        </w:rPr>
+        <w:t>f</w:t>
+      </w:r>
+      <w:r>
+        <w:rPr>
+          <w:i/>
+        </w:rPr>
+        <w:t>eature</w:t>
+      </w:r>
+      <w:r>
+        <w:rPr>
+          <w:i/>
+        </w:rPr>
+        <w:t xml:space="preserve"> </w:t>
+      </w:r>
+      <w:r>
+        <w:rPr>
+          <w:i/>
+        </w:rPr>
+        <w:t>name</w:t>
+      </w:r>
+      <w:r>
+        <w:t xml:space="preserve"> is the name of an input or output parameter.</w:t>
+      </w:r>
+    </w:p>
+    <w:p>
+      <w:pPr>
+        <w:pStyle w:val="ListParagraph"/>
+        <w:numPr>
+          <w:ilvl w:val="0"/>
+          <w:numId w:val="3"/>
+        </w:numPr>
+      </w:pPr>
+      <w:r>
+        <w:rPr>
+          <w:i/>
+        </w:rPr>
+        <w:t>o</w:t>
+      </w:r>
+      <w:r>
+        <w:rPr>
+          <w:i/>
+        </w:rPr>
+        <w:t>perator</w:t>
+      </w:r>
+      <w:r>
+        <w:rPr>
+          <w:i/>
+        </w:rPr>
+        <w:t xml:space="preserve"> </w:t>
+      </w:r>
+      <w:r>
+        <w:rPr>
+          <w:i/>
+        </w:rPr>
+        <w:t>name</w:t>
+      </w:r>
+      <w:r>
+        <w:t xml:space="preserve"> can be one of the following depending on the intended operator:</w:t>
+      </w:r>
+    </w:p>
+    <w:p>
+      <w:pPr>
+        <w:pStyle w:val="ListParagraph"/>
+        <w:numPr>
+          <w:ilvl w:val="0"/>
+          <w:numId w:val="4"/>
+        </w:numPr>
+      </w:pPr>
       <w:proofErr w:type="gramStart"/>
       <w:r>
-        <w:t>datatype</w:t>
-      </w:r>
-      <w:proofErr w:type="spellEnd"/>
-      <w:r>
-        <w:t xml:space="preserve"> :</w:t>
+        <w:rPr>
+          <w:b/>
+        </w:rPr>
+        <w:t>&lt;</w:t>
+      </w:r>
+      <w:r>
+        <w:rPr>
+          <w:b/>
+        </w:rPr>
+        <w:t xml:space="preserve"> </w:t>
+      </w:r>
+      <w:r>
+        <w:rPr>
+          <w:b/>
+        </w:rPr>
+        <w:t>:</w:t>
       </w:r>
       <w:proofErr w:type="gramEnd"/>
       <w:r>
         <w:t xml:space="preserve"> </w:t>
       </w:r>
-      <w:proofErr w:type="spellStart"/>
-      <w:r>
-        <w:t>feature_name</w:t>
-      </w:r>
-      <w:proofErr w:type="spellEnd"/>
-      <w:r>
+      <w:r>
+        <w:t>LESS_THAN</w:t>
+      </w:r>
+    </w:p>
+    <w:p>
+      <w:pPr>
+        <w:pStyle w:val="ListParagraph"/>
+        <w:numPr>
+          <w:ilvl w:val="0"/>
+          <w:numId w:val="4"/>
+        </w:numPr>
+      </w:pPr>
+      <w:proofErr w:type="gramStart"/>
+      <w:r>
+        <w:rPr>
+          <w:b/>
+        </w:rPr>
+        <w:t>&gt;</w:t>
+      </w:r>
+      <w:r>
+        <w:rPr>
+          <w:b/>
+        </w:rPr>
         <w:t xml:space="preserve"> </w:t>
       </w:r>
-      <w:proofErr w:type="spellStart"/>
-      <w:r>
-        <w:t>operator_name</w:t>
-      </w:r>
-      <w:proofErr w:type="spellEnd"/>
+      <w:r>
+        <w:rPr>
+          <w:b/>
+        </w:rPr>
+        <w:t>:</w:t>
+      </w:r>
+      <w:proofErr w:type="gramEnd"/>
       <w:r>
         <w:t xml:space="preserve"> </w:t>
       </w:r>
-      <w:proofErr w:type="spellStart"/>
-      <w:r>
-        <w:t>literal_value</w:t>
-      </w:r>
-      <w:proofErr w:type="spellEnd"/>
-      <w:r>
-        <w:t>”</w:t>
-      </w:r>
-      <w:r>
-        <w:t>, where:</w:t>
+      <w:r>
+        <w:t>GREATER_THAN</w:t>
+      </w:r>
+    </w:p>
+    <w:p>
+      <w:pPr>
+        <w:pStyle w:val="ListParagraph"/>
+        <w:numPr>
+          <w:ilvl w:val="0"/>
+          <w:numId w:val="4"/>
+        </w:numPr>
+      </w:pPr>
+      <w:proofErr w:type="gramStart"/>
+      <w:r>
+        <w:rPr>
+          <w:b/>
+        </w:rPr>
+        <w:t>=</w:t>
+      </w:r>
+      <w:r>
+        <w:rPr>
+          <w:b/>
+        </w:rPr>
+        <w:t xml:space="preserve"> </w:t>
+      </w:r>
+      <w:r>
+        <w:rPr>
+          <w:b/>
+        </w:rPr>
+        <w:t>:</w:t>
+      </w:r>
+      <w:proofErr w:type="gramEnd"/>
+      <w:r>
+        <w:t xml:space="preserve"> </w:t>
+      </w:r>
+      <w:r>
+        <w:t>EQUALS</w:t>
+      </w:r>
+    </w:p>
+    <w:p>
+      <w:pPr>
+        <w:pStyle w:val="ListParagraph"/>
+        <w:numPr>
+          <w:ilvl w:val="0"/>
+          <w:numId w:val="4"/>
+        </w:numPr>
+      </w:pPr>
+      <w:r>
+        <w:rPr>
+          <w:b/>
+        </w:rPr>
+        <w:t>&lt;</w:t>
+      </w:r>
+      <w:proofErr w:type="gramStart"/>
+      <w:r>
+        <w:rPr>
+          <w:b/>
+        </w:rPr>
+        <w:t>=</w:t>
+      </w:r>
+      <w:r>
+        <w:rPr>
+          <w:b/>
+        </w:rPr>
+        <w:t xml:space="preserve"> </w:t>
+      </w:r>
+      <w:r>
+        <w:rPr>
+          <w:b/>
+        </w:rPr>
+        <w:t>:</w:t>
+      </w:r>
+      <w:proofErr w:type="gramEnd"/>
+      <w:r>
+        <w:t xml:space="preserve"> LESS_THAN_OR_EQUAL_TO</w:t>
+      </w:r>
+    </w:p>
+    <w:p>
+      <w:pPr>
+        <w:pStyle w:val="ListParagraph"/>
+        <w:numPr>
+          <w:ilvl w:val="0"/>
+          <w:numId w:val="4"/>
+        </w:numPr>
+      </w:pPr>
+      <w:r>
+        <w:rPr>
+          <w:b/>
+        </w:rPr>
+        <w:t>&gt;</w:t>
+      </w:r>
+      <w:proofErr w:type="gramStart"/>
+      <w:r>
+        <w:rPr>
+          <w:b/>
+        </w:rPr>
+        <w:t>=</w:t>
+      </w:r>
+      <w:r>
+        <w:rPr>
+          <w:b/>
+        </w:rPr>
+        <w:t xml:space="preserve"> </w:t>
+      </w:r>
+      <w:r>
+        <w:rPr>
+          <w:b/>
+        </w:rPr>
+        <w:t>:</w:t>
+      </w:r>
+      <w:proofErr w:type="gramEnd"/>
+      <w:r>
+        <w:t xml:space="preserve"> </w:t>
+      </w:r>
+      <w:r>
+        <w:t>GREATER_THAN_OR_EQUAL_TO</w:t>
       </w:r>
     </w:p>
     <w:p>
@@ -642,258 +1192,31 @@
           <w:numId w:val="3"/>
         </w:numPr>
       </w:pPr>
-      <w:proofErr w:type="spellStart"/>
-      <w:r>
-        <w:t>feature_datatype</w:t>
-      </w:r>
-      <w:proofErr w:type="spellEnd"/>
-      <w:r>
-        <w:t xml:space="preserve"> can be one of int, float, char, </w:t>
-      </w:r>
-      <w:proofErr w:type="spellStart"/>
-      <w:r>
-        <w:t>boolean</w:t>
-      </w:r>
-      <w:proofErr w:type="spellEnd"/>
-      <w:r>
-        <w:t xml:space="preserve"> and string.</w:t>
-      </w:r>
-    </w:p>
-    <w:p>
-      <w:pPr>
-        <w:pStyle w:val="ListParagraph"/>
-        <w:numPr>
-          <w:ilvl w:val="0"/>
-          <w:numId w:val="3"/>
-        </w:numPr>
-      </w:pPr>
-      <w:proofErr w:type="spellStart"/>
-      <w:r>
-        <w:t>feature_name</w:t>
-      </w:r>
-      <w:proofErr w:type="spellEnd"/>
-      <w:r>
-        <w:t xml:space="preserve"> is the name of an input or output parameter.</w:t>
-      </w:r>
-    </w:p>
-    <w:p>
-      <w:pPr>
-        <w:pStyle w:val="ListParagraph"/>
-        <w:numPr>
-          <w:ilvl w:val="0"/>
-          <w:numId w:val="3"/>
-        </w:numPr>
-      </w:pPr>
-      <w:proofErr w:type="spellStart"/>
-      <w:r>
-        <w:t>operator_name</w:t>
-      </w:r>
-      <w:proofErr w:type="spellEnd"/>
-      <w:r>
-        <w:t xml:space="preserve"> can be one of the following depending on the intended operator:</w:t>
-      </w:r>
-    </w:p>
-    <w:p>
-      <w:pPr>
-        <w:pStyle w:val="ListParagraph"/>
-        <w:numPr>
-          <w:ilvl w:val="0"/>
-          <w:numId w:val="4"/>
-        </w:numPr>
-      </w:pPr>
-      <w:proofErr w:type="gramStart"/>
-      <w:r>
-        <w:rPr>
-          <w:b/>
-        </w:rPr>
-        <w:t>&lt;</w:t>
-      </w:r>
-      <w:r>
-        <w:rPr>
-          <w:b/>
-        </w:rPr>
-        <w:t xml:space="preserve"> </w:t>
-      </w:r>
-      <w:r>
-        <w:rPr>
-          <w:b/>
-        </w:rPr>
-        <w:t>:</w:t>
-      </w:r>
-      <w:proofErr w:type="gramEnd"/>
-      <w:r>
-        <w:t xml:space="preserve"> </w:t>
-      </w:r>
-      <w:r>
-        <w:t>LESS_THAN</w:t>
-      </w:r>
-    </w:p>
-    <w:p>
-      <w:pPr>
-        <w:pStyle w:val="ListParagraph"/>
-        <w:numPr>
-          <w:ilvl w:val="0"/>
-          <w:numId w:val="4"/>
-        </w:numPr>
-      </w:pPr>
-      <w:proofErr w:type="gramStart"/>
-      <w:r>
-        <w:rPr>
-          <w:b/>
-        </w:rPr>
-        <w:t>&gt;</w:t>
-      </w:r>
-      <w:r>
-        <w:rPr>
-          <w:b/>
-        </w:rPr>
-        <w:t xml:space="preserve"> </w:t>
-      </w:r>
-      <w:r>
-        <w:rPr>
-          <w:b/>
-        </w:rPr>
-        <w:t>:</w:t>
-      </w:r>
-      <w:proofErr w:type="gramEnd"/>
-      <w:r>
-        <w:t xml:space="preserve"> </w:t>
-      </w:r>
-      <w:r>
-        <w:t>GREATER_THAN</w:t>
-      </w:r>
-    </w:p>
-    <w:p>
-      <w:pPr>
-        <w:pStyle w:val="ListParagraph"/>
-        <w:numPr>
-          <w:ilvl w:val="0"/>
-          <w:numId w:val="4"/>
-        </w:numPr>
-      </w:pPr>
-      <w:proofErr w:type="gramStart"/>
-      <w:r>
-        <w:rPr>
-          <w:b/>
-        </w:rPr>
-        <w:t>=</w:t>
-      </w:r>
-      <w:r>
-        <w:rPr>
-          <w:b/>
-        </w:rPr>
-        <w:t xml:space="preserve"> </w:t>
-      </w:r>
-      <w:r>
-        <w:rPr>
-          <w:b/>
-        </w:rPr>
-        <w:t>:</w:t>
-      </w:r>
-      <w:proofErr w:type="gramEnd"/>
-      <w:r>
-        <w:t xml:space="preserve"> </w:t>
-      </w:r>
-      <w:r>
-        <w:t>EQUALS</w:t>
-      </w:r>
-    </w:p>
-    <w:p>
-      <w:pPr>
-        <w:pStyle w:val="ListParagraph"/>
-        <w:numPr>
-          <w:ilvl w:val="0"/>
-          <w:numId w:val="4"/>
-        </w:numPr>
-      </w:pPr>
-      <w:r>
-        <w:rPr>
-          <w:b/>
-        </w:rPr>
-        <w:t>&lt;</w:t>
-      </w:r>
-      <w:proofErr w:type="gramStart"/>
-      <w:r>
-        <w:rPr>
-          <w:b/>
-        </w:rPr>
-        <w:t>=</w:t>
-      </w:r>
-      <w:r>
-        <w:rPr>
-          <w:b/>
-        </w:rPr>
-        <w:t xml:space="preserve"> </w:t>
-      </w:r>
-      <w:r>
-        <w:rPr>
-          <w:b/>
-        </w:rPr>
-        <w:t>:</w:t>
-      </w:r>
-      <w:proofErr w:type="gramEnd"/>
-      <w:r>
-        <w:t xml:space="preserve"> LESS_THAN_OR_EQUAL_TO</w:t>
-      </w:r>
-    </w:p>
-    <w:p>
-      <w:pPr>
-        <w:pStyle w:val="ListParagraph"/>
-        <w:numPr>
-          <w:ilvl w:val="0"/>
-          <w:numId w:val="4"/>
-        </w:numPr>
-      </w:pPr>
-      <w:r>
-        <w:rPr>
-          <w:b/>
-        </w:rPr>
-        <w:t>&gt;</w:t>
-      </w:r>
-      <w:proofErr w:type="gramStart"/>
-      <w:r>
-        <w:rPr>
-          <w:b/>
-        </w:rPr>
-        <w:t>=</w:t>
-      </w:r>
-      <w:r>
-        <w:rPr>
-          <w:b/>
-        </w:rPr>
-        <w:t xml:space="preserve"> </w:t>
-      </w:r>
-      <w:r>
-        <w:rPr>
-          <w:b/>
-        </w:rPr>
-        <w:t>:</w:t>
-      </w:r>
-      <w:proofErr w:type="gramEnd"/>
-      <w:r>
-        <w:t xml:space="preserve"> </w:t>
-      </w:r>
-      <w:r>
-        <w:t>GREATER_THAN_OR_EQUAL_TO</w:t>
-      </w:r>
-    </w:p>
-    <w:p>
-      <w:pPr>
-        <w:pStyle w:val="ListParagraph"/>
-        <w:numPr>
-          <w:ilvl w:val="0"/>
-          <w:numId w:val="3"/>
-        </w:numPr>
-      </w:pPr>
-      <w:proofErr w:type="spellStart"/>
-      <w:r>
+      <w:r>
+        <w:rPr>
+          <w:i/>
+        </w:rPr>
         <w:lastRenderedPageBreak/>
         <w:t>l</w:t>
       </w:r>
       <w:r>
-        <w:t>iteral_value</w:t>
-      </w:r>
-      <w:proofErr w:type="spellEnd"/>
+        <w:rPr>
+          <w:i/>
+        </w:rPr>
+        <w:t>iteral</w:t>
+      </w:r>
+      <w:r>
+        <w:rPr>
+          <w:i/>
+        </w:rPr>
+        <w:t xml:space="preserve"> </w:t>
+      </w:r>
+      <w:r>
+        <w:rPr>
+          <w:i/>
+        </w:rPr>
+        <w:t>value</w:t>
+      </w:r>
       <w:r>
         <w:t xml:space="preserve"> is the value to which the feature’s value will be compared during constraint verification.</w:t>
       </w:r>
@@ -1494,7 +1817,13 @@
         <w:jc w:val="both"/>
       </w:pPr>
       <w:r>
-        <w:t>The user can opt for different modes for supplying the composition request configuration details. An architecture has been designed and implemented to allow modular addition and removal of such readers. Presently, this implementation can support console and XML file readers. The architecture and implementation specifications are as follows</w:t>
+        <w:t xml:space="preserve">The user can opt for different modes for supplying the composition request configuration details. An architecture has been designed and implemented to allow modular addition and removal </w:t>
+      </w:r>
+      <w:r>
+        <w:t>of readers for each of these modes</w:t>
+      </w:r>
+      <w:r>
+        <w:t>. Presently, this implementation can support console and XML file readers. The architecture and implementation specifications are as follows</w:t>
       </w:r>
       <w:r>
         <w:t>:</w:t>
@@ -2318,13 +2647,7 @@
         <w:rPr>
           <w:b/>
         </w:rPr>
-        <w:t>r</w:t>
-      </w:r>
-      <w:r>
-        <w:rPr>
-          <w:b/>
-        </w:rPr>
-        <w:t>equestconfig</w:t>
+        <w:t>requestconfig</w:t>
       </w:r>
       <w:proofErr w:type="spellEnd"/>
       <w:r>
@@ -2408,10 +2731,7 @@
         <w:t>ut</w:t>
       </w:r>
       <w:r>
-        <w:t>puts</w:t>
-      </w:r>
-      <w:r>
-        <w:t>.</w:t>
+        <w:t>puts.</w:t>
       </w:r>
     </w:p>
     <w:p>
@@ -2500,96 +2820,93 @@
       </w:r>
       <w:r>
         <w:t>the complete name (with extension) and path of the repository file.</w:t>
-      </w:r>
-    </w:p>
-    <w:p>
-      <w:pPr>
-        <w:pStyle w:val="ListParagraph"/>
-        <w:numPr>
-          <w:ilvl w:val="0"/>
-          <w:numId w:val="12"/>
-        </w:numPr>
-        <w:jc w:val="both"/>
-      </w:pPr>
-      <w:proofErr w:type="spellStart"/>
-      <w:r>
-        <w:rPr>
-          <w:b/>
-        </w:rPr>
-        <w:t>storecsflag</w:t>
-      </w:r>
-      <w:proofErr w:type="spellEnd"/>
-      <w:r>
-        <w:rPr>
-          <w:b/>
-        </w:rPr>
-        <w:t>:</w:t>
-      </w:r>
-      <w:r>
-        <w:t xml:space="preserve"> It appears only once, as a sub-element of the root. </w:t>
-      </w:r>
-      <w:r>
-        <w:t xml:space="preserve">Acceptable values for its </w:t>
-      </w:r>
-      <w:r>
-        <w:t xml:space="preserve">“value” attribute </w:t>
-      </w:r>
-      <w:proofErr w:type="gramStart"/>
-      <w:r>
-        <w:t>are</w:t>
-      </w:r>
-      <w:proofErr w:type="gramEnd"/>
-      <w:r>
-        <w:t xml:space="preserve"> “Y” </w:t>
-      </w:r>
-      <w:r>
-        <w:t>and</w:t>
-      </w:r>
-      <w:r>
-        <w:t xml:space="preserve"> “y” to allow storage and “N” </w:t>
-      </w:r>
-      <w:r>
-        <w:t>and</w:t>
-      </w:r>
-      <w:r>
-        <w:t xml:space="preserve"> “n” to prevent storage</w:t>
-      </w:r>
-      <w:r>
-        <w:t>.</w:t>
-      </w:r>
-    </w:p>
-    <w:p>
-      <w:pPr>
-        <w:pStyle w:val="ListParagraph"/>
-        <w:ind w:left="1440"/>
-        <w:jc w:val="both"/>
-      </w:pPr>
-    </w:p>
-    <w:p>
-      <w:pPr>
-        <w:pStyle w:val="ListParagraph"/>
-        <w:ind w:left="1440"/>
-        <w:jc w:val="both"/>
-      </w:pPr>
-      <w:r>
-        <w:t>The same</w:t>
-      </w:r>
-      <w:r>
-        <w:t xml:space="preserve"> format and</w:t>
-      </w:r>
-      <w:r>
-        <w:t xml:space="preserve"> rules apply to the</w:t>
-      </w:r>
-      <w:r>
-        <w:t xml:space="preserve"> composite service elements</w:t>
-      </w:r>
-      <w:r>
-        <w:t xml:space="preserve"> </w:t>
       </w:r>
       <w:bookmarkStart w:id="0" w:name="_GoBack"/>
       <w:bookmarkEnd w:id="0"/>
-      <w:r>
-        <w:t xml:space="preserve">as defined for the console </w:t>
+    </w:p>
+    <w:p>
+      <w:pPr>
+        <w:pStyle w:val="ListParagraph"/>
+        <w:numPr>
+          <w:ilvl w:val="0"/>
+          <w:numId w:val="12"/>
+        </w:numPr>
+        <w:jc w:val="both"/>
+      </w:pPr>
+      <w:proofErr w:type="spellStart"/>
+      <w:r>
+        <w:rPr>
+          <w:b/>
+        </w:rPr>
+        <w:t>storecsflag</w:t>
+      </w:r>
+      <w:proofErr w:type="spellEnd"/>
+      <w:r>
+        <w:rPr>
+          <w:b/>
+        </w:rPr>
+        <w:t>:</w:t>
+      </w:r>
+      <w:r>
+        <w:t xml:space="preserve"> It appears only once, as a sub-element of the root. </w:t>
+      </w:r>
+      <w:r>
+        <w:t xml:space="preserve">Acceptable values for its </w:t>
+      </w:r>
+      <w:r>
+        <w:t xml:space="preserve">“value” attribute </w:t>
+      </w:r>
+      <w:proofErr w:type="gramStart"/>
+      <w:r>
+        <w:t>are</w:t>
+      </w:r>
+      <w:proofErr w:type="gramEnd"/>
+      <w:r>
+        <w:t xml:space="preserve"> “Y” </w:t>
+      </w:r>
+      <w:r>
+        <w:t>and</w:t>
+      </w:r>
+      <w:r>
+        <w:t xml:space="preserve"> “y” to allow storage and “N” </w:t>
+      </w:r>
+      <w:r>
+        <w:t>and</w:t>
+      </w:r>
+      <w:r>
+        <w:t xml:space="preserve"> “n” to prevent storage</w:t>
+      </w:r>
+      <w:r>
+        <w:t>.</w:t>
+      </w:r>
+    </w:p>
+    <w:p>
+      <w:pPr>
+        <w:pStyle w:val="ListParagraph"/>
+        <w:ind w:left="1440"/>
+        <w:jc w:val="both"/>
+      </w:pPr>
+    </w:p>
+    <w:p>
+      <w:pPr>
+        <w:pStyle w:val="ListParagraph"/>
+        <w:ind w:left="1440"/>
+        <w:jc w:val="both"/>
+      </w:pPr>
+      <w:r>
+        <w:t>The same</w:t>
+      </w:r>
+      <w:r>
+        <w:t xml:space="preserve"> format and</w:t>
+      </w:r>
+      <w:r>
+        <w:t xml:space="preserve"> rules apply to the</w:t>
+      </w:r>
+      <w:r>
+        <w:t xml:space="preserve"> composite service elements</w:t>
+      </w:r>
+      <w:r>
+        <w:t xml:space="preserve"> as defined for the console </w:t>
       </w:r>
       <w:r>
         <w:t>mode</w:t>

</xml_diff>

<commit_message>
Minor modifications to documentation and code
</commit_message>
<xml_diff>
--- a/documents/servicecomposition/WSC Additional Features.docx
+++ b/documents/servicecomposition/WSC Additional Features.docx
@@ -2821,8 +2821,6 @@
       <w:r>
         <w:t>the complete name (with extension) and path of the repository file.</w:t>
       </w:r>
-      <w:bookmarkStart w:id="0" w:name="_GoBack"/>
-      <w:bookmarkEnd w:id="0"/>
     </w:p>
     <w:p>
       <w:pPr>
@@ -3269,6 +3267,210 @@
       </w:r>
       <w:r>
         <w:t>.</w:t>
+      </w:r>
+    </w:p>
+    <w:p>
+      <w:pPr>
+        <w:jc w:val="both"/>
+      </w:pPr>
+      <w:r>
+        <w:t>Details of the layered composite service decorator are as follows:</w:t>
+      </w:r>
+    </w:p>
+    <w:p>
+      <w:pPr>
+        <w:pStyle w:val="ListParagraph"/>
+        <w:numPr>
+          <w:ilvl w:val="0"/>
+          <w:numId w:val="13"/>
+        </w:numPr>
+        <w:jc w:val="both"/>
+      </w:pPr>
+      <w:r>
+        <w:rPr>
+          <w:b/>
+        </w:rPr>
+        <w:t>Class Name:</w:t>
+      </w:r>
+      <w:r>
+        <w:t xml:space="preserve"> </w:t>
+      </w:r>
+      <w:proofErr w:type="spellStart"/>
+      <w:r>
+        <w:t>LayeredCompositeService</w:t>
+      </w:r>
+      <w:proofErr w:type="spellEnd"/>
+    </w:p>
+    <w:p>
+      <w:pPr>
+        <w:pStyle w:val="ListParagraph"/>
+        <w:numPr>
+          <w:ilvl w:val="0"/>
+          <w:numId w:val="13"/>
+        </w:numPr>
+        <w:jc w:val="both"/>
+      </w:pPr>
+      <w:r>
+        <w:rPr>
+          <w:b/>
+        </w:rPr>
+        <w:t>Parent Class:</w:t>
+      </w:r>
+      <w:r>
+        <w:t xml:space="preserve"> </w:t>
+      </w:r>
+      <w:proofErr w:type="spellStart"/>
+      <w:r>
+        <w:t>ServiceDecorator</w:t>
+      </w:r>
+      <w:proofErr w:type="spellEnd"/>
+    </w:p>
+    <w:p>
+      <w:pPr>
+        <w:pStyle w:val="ListParagraph"/>
+        <w:numPr>
+          <w:ilvl w:val="0"/>
+          <w:numId w:val="13"/>
+        </w:numPr>
+        <w:jc w:val="both"/>
+      </w:pPr>
+      <w:r>
+        <w:rPr>
+          <w:b/>
+        </w:rPr>
+        <w:t>Package:</w:t>
+      </w:r>
+      <w:r>
+        <w:t xml:space="preserve"> </w:t>
+      </w:r>
+      <w:proofErr w:type="spellStart"/>
+      <w:proofErr w:type="gramStart"/>
+      <w:r>
+        <w:t>service.composite</w:t>
+      </w:r>
+      <w:proofErr w:type="gramEnd"/>
+      <w:r>
+        <w:t>.layeredcompsvc</w:t>
+      </w:r>
+      <w:proofErr w:type="spellEnd"/>
+    </w:p>
+    <w:p>
+      <w:pPr>
+        <w:pStyle w:val="ListParagraph"/>
+        <w:numPr>
+          <w:ilvl w:val="0"/>
+          <w:numId w:val="13"/>
+        </w:numPr>
+        <w:jc w:val="both"/>
+      </w:pPr>
+      <w:r>
+        <w:rPr>
+          <w:b/>
+        </w:rPr>
+        <w:t>Serializable:</w:t>
+      </w:r>
+      <w:r>
+        <w:t xml:space="preserve"> Yes</w:t>
+      </w:r>
+    </w:p>
+    <w:p>
+      <w:pPr>
+        <w:pStyle w:val="ListParagraph"/>
+        <w:numPr>
+          <w:ilvl w:val="0"/>
+          <w:numId w:val="13"/>
+        </w:numPr>
+        <w:jc w:val="both"/>
+      </w:pPr>
+      <w:r>
+        <w:rPr>
+          <w:b/>
+        </w:rPr>
+        <w:t>Private Data Members:</w:t>
+      </w:r>
+      <w:r>
+        <w:t xml:space="preserve"> </w:t>
+      </w:r>
+      <w:proofErr w:type="spellStart"/>
+      <w:r>
+        <w:t>compositionPlan</w:t>
+      </w:r>
+      <w:proofErr w:type="spellEnd"/>
+      <w:r>
+        <w:t xml:space="preserve"> (of type </w:t>
+      </w:r>
+      <w:proofErr w:type="spellStart"/>
+      <w:r>
+        <w:t>ConstraintAwarePlan</w:t>
+      </w:r>
+      <w:proofErr w:type="spellEnd"/>
+      <w:r>
+        <w:t xml:space="preserve"> belonging to the service composition implementation</w:t>
+      </w:r>
+      <w:r>
+        <w:t>)</w:t>
+      </w:r>
+      <w:r>
+        <w:t xml:space="preserve"> and </w:t>
+      </w:r>
+      <w:proofErr w:type="spellStart"/>
+      <w:r>
+        <w:t>serialVersionUID</w:t>
+      </w:r>
+      <w:proofErr w:type="spellEnd"/>
+    </w:p>
+    <w:p>
+      <w:pPr>
+        <w:pStyle w:val="ListParagraph"/>
+        <w:numPr>
+          <w:ilvl w:val="0"/>
+          <w:numId w:val="13"/>
+        </w:numPr>
+        <w:jc w:val="both"/>
+      </w:pPr>
+      <w:r>
+        <w:rPr>
+          <w:b/>
+        </w:rPr>
+        <w:t>Use</w:t>
+      </w:r>
+      <w:r>
+        <w:rPr>
+          <w:b/>
+        </w:rPr>
+        <w:t>:</w:t>
+      </w:r>
+      <w:r>
+        <w:t xml:space="preserve"> </w:t>
+      </w:r>
+      <w:r>
+        <w:t xml:space="preserve">For </w:t>
+      </w:r>
+      <w:r>
+        <w:t>creat</w:t>
+      </w:r>
+      <w:r>
+        <w:t>ing</w:t>
+      </w:r>
+      <w:r>
+        <w:t xml:space="preserve"> a service object </w:t>
+      </w:r>
+      <w:r>
+        <w:t>representing</w:t>
+      </w:r>
+      <w:r>
+        <w:t xml:space="preserve"> a layered composite service by decorating</w:t>
+      </w:r>
+      <w:r>
+        <w:t xml:space="preserve"> a </w:t>
+      </w:r>
+      <w:r>
+        <w:t xml:space="preserve">regular </w:t>
+      </w:r>
+      <w:bookmarkStart w:id="0" w:name="_GoBack"/>
+      <w:bookmarkEnd w:id="0"/>
+      <w:r>
+        <w:t>constrained service with a layered composition plan</w:t>
       </w:r>
     </w:p>
     <w:p>
@@ -3891,6 +4093,119 @@
     </w:lvl>
   </w:abstractNum>
   <w:abstractNum w:abstractNumId="5" w15:restartNumberingAfterBreak="0">
+    <w:nsid w:val="306E1D17"/>
+    <w:multiLevelType w:val="hybridMultilevel"/>
+    <w:tmpl w:val="7F7A0EF2"/>
+    <w:lvl w:ilvl="0" w:tplc="04090001">
+      <w:start w:val="1"/>
+      <w:numFmt w:val="bullet"/>
+      <w:lvlText w:val=""/>
+      <w:lvlJc w:val="left"/>
+      <w:pPr>
+        <w:ind w:left="720" w:hanging="360"/>
+      </w:pPr>
+      <w:rPr>
+        <w:rFonts w:ascii="Symbol" w:hAnsi="Symbol" w:hint="default"/>
+      </w:rPr>
+    </w:lvl>
+    <w:lvl w:ilvl="1" w:tplc="04090003" w:tentative="1">
+      <w:start w:val="1"/>
+      <w:numFmt w:val="bullet"/>
+      <w:lvlText w:val="o"/>
+      <w:lvlJc w:val="left"/>
+      <w:pPr>
+        <w:ind w:left="1440" w:hanging="360"/>
+      </w:pPr>
+      <w:rPr>
+        <w:rFonts w:ascii="Courier New" w:hAnsi="Courier New" w:cs="Courier New" w:hint="default"/>
+      </w:rPr>
+    </w:lvl>
+    <w:lvl w:ilvl="2" w:tplc="04090005" w:tentative="1">
+      <w:start w:val="1"/>
+      <w:numFmt w:val="bullet"/>
+      <w:lvlText w:val=""/>
+      <w:lvlJc w:val="left"/>
+      <w:pPr>
+        <w:ind w:left="2160" w:hanging="360"/>
+      </w:pPr>
+      <w:rPr>
+        <w:rFonts w:ascii="Wingdings" w:hAnsi="Wingdings" w:hint="default"/>
+      </w:rPr>
+    </w:lvl>
+    <w:lvl w:ilvl="3" w:tplc="04090001" w:tentative="1">
+      <w:start w:val="1"/>
+      <w:numFmt w:val="bullet"/>
+      <w:lvlText w:val=""/>
+      <w:lvlJc w:val="left"/>
+      <w:pPr>
+        <w:ind w:left="2880" w:hanging="360"/>
+      </w:pPr>
+      <w:rPr>
+        <w:rFonts w:ascii="Symbol" w:hAnsi="Symbol" w:hint="default"/>
+      </w:rPr>
+    </w:lvl>
+    <w:lvl w:ilvl="4" w:tplc="04090003" w:tentative="1">
+      <w:start w:val="1"/>
+      <w:numFmt w:val="bullet"/>
+      <w:lvlText w:val="o"/>
+      <w:lvlJc w:val="left"/>
+      <w:pPr>
+        <w:ind w:left="3600" w:hanging="360"/>
+      </w:pPr>
+      <w:rPr>
+        <w:rFonts w:ascii="Courier New" w:hAnsi="Courier New" w:cs="Courier New" w:hint="default"/>
+      </w:rPr>
+    </w:lvl>
+    <w:lvl w:ilvl="5" w:tplc="04090005" w:tentative="1">
+      <w:start w:val="1"/>
+      <w:numFmt w:val="bullet"/>
+      <w:lvlText w:val=""/>
+      <w:lvlJc w:val="left"/>
+      <w:pPr>
+        <w:ind w:left="4320" w:hanging="360"/>
+      </w:pPr>
+      <w:rPr>
+        <w:rFonts w:ascii="Wingdings" w:hAnsi="Wingdings" w:hint="default"/>
+      </w:rPr>
+    </w:lvl>
+    <w:lvl w:ilvl="6" w:tplc="04090001" w:tentative="1">
+      <w:start w:val="1"/>
+      <w:numFmt w:val="bullet"/>
+      <w:lvlText w:val=""/>
+      <w:lvlJc w:val="left"/>
+      <w:pPr>
+        <w:ind w:left="5040" w:hanging="360"/>
+      </w:pPr>
+      <w:rPr>
+        <w:rFonts w:ascii="Symbol" w:hAnsi="Symbol" w:hint="default"/>
+      </w:rPr>
+    </w:lvl>
+    <w:lvl w:ilvl="7" w:tplc="04090003" w:tentative="1">
+      <w:start w:val="1"/>
+      <w:numFmt w:val="bullet"/>
+      <w:lvlText w:val="o"/>
+      <w:lvlJc w:val="left"/>
+      <w:pPr>
+        <w:ind w:left="5760" w:hanging="360"/>
+      </w:pPr>
+      <w:rPr>
+        <w:rFonts w:ascii="Courier New" w:hAnsi="Courier New" w:cs="Courier New" w:hint="default"/>
+      </w:rPr>
+    </w:lvl>
+    <w:lvl w:ilvl="8" w:tplc="04090005" w:tentative="1">
+      <w:start w:val="1"/>
+      <w:numFmt w:val="bullet"/>
+      <w:lvlText w:val=""/>
+      <w:lvlJc w:val="left"/>
+      <w:pPr>
+        <w:ind w:left="6480" w:hanging="360"/>
+      </w:pPr>
+      <w:rPr>
+        <w:rFonts w:ascii="Wingdings" w:hAnsi="Wingdings" w:hint="default"/>
+      </w:rPr>
+    </w:lvl>
+  </w:abstractNum>
+  <w:abstractNum w:abstractNumId="6" w15:restartNumberingAfterBreak="0">
     <w:nsid w:val="360D5974"/>
     <w:multiLevelType w:val="hybridMultilevel"/>
     <w:tmpl w:val="11D0DA5E"/>
@@ -4003,7 +4318,7 @@
       </w:rPr>
     </w:lvl>
   </w:abstractNum>
-  <w:abstractNum w:abstractNumId="6" w15:restartNumberingAfterBreak="0">
+  <w:abstractNum w:abstractNumId="7" w15:restartNumberingAfterBreak="0">
     <w:nsid w:val="3F0329C4"/>
     <w:multiLevelType w:val="hybridMultilevel"/>
     <w:tmpl w:val="DB56F028"/>
@@ -4116,7 +4431,7 @@
       </w:rPr>
     </w:lvl>
   </w:abstractNum>
-  <w:abstractNum w:abstractNumId="7" w15:restartNumberingAfterBreak="0">
+  <w:abstractNum w:abstractNumId="8" w15:restartNumberingAfterBreak="0">
     <w:nsid w:val="42DE4753"/>
     <w:multiLevelType w:val="hybridMultilevel"/>
     <w:tmpl w:val="7DD82CCA"/>
@@ -4167,7 +4482,7 @@
       <w:lvlJc w:val="left"/>
     </w:lvl>
   </w:abstractNum>
-  <w:abstractNum w:abstractNumId="8" w15:restartNumberingAfterBreak="0">
+  <w:abstractNum w:abstractNumId="9" w15:restartNumberingAfterBreak="0">
     <w:nsid w:val="46207AED"/>
     <w:multiLevelType w:val="hybridMultilevel"/>
     <w:tmpl w:val="6534071E"/>
@@ -4280,7 +4595,7 @@
       </w:rPr>
     </w:lvl>
   </w:abstractNum>
-  <w:abstractNum w:abstractNumId="9" w15:restartNumberingAfterBreak="0">
+  <w:abstractNum w:abstractNumId="10" w15:restartNumberingAfterBreak="0">
     <w:nsid w:val="46852B86"/>
     <w:multiLevelType w:val="hybridMultilevel"/>
     <w:tmpl w:val="BDA63456"/>
@@ -4393,7 +4708,7 @@
       </w:rPr>
     </w:lvl>
   </w:abstractNum>
-  <w:abstractNum w:abstractNumId="10" w15:restartNumberingAfterBreak="0">
+  <w:abstractNum w:abstractNumId="11" w15:restartNumberingAfterBreak="0">
     <w:nsid w:val="636F69B6"/>
     <w:multiLevelType w:val="hybridMultilevel"/>
     <w:tmpl w:val="4C6AD5B2"/>
@@ -4506,7 +4821,7 @@
       </w:rPr>
     </w:lvl>
   </w:abstractNum>
-  <w:abstractNum w:abstractNumId="11" w15:restartNumberingAfterBreak="0">
+  <w:abstractNum w:abstractNumId="12" w15:restartNumberingAfterBreak="0">
     <w:nsid w:val="76E90858"/>
     <w:multiLevelType w:val="hybridMultilevel"/>
     <w:tmpl w:val="5A5E2998"/>
@@ -4620,40 +4935,43 @@
     </w:lvl>
   </w:abstractNum>
   <w:num w:numId="1">
-    <w:abstractNumId w:val="9"/>
+    <w:abstractNumId w:val="10"/>
   </w:num>
   <w:num w:numId="2">
     <w:abstractNumId w:val="2"/>
   </w:num>
   <w:num w:numId="3">
-    <w:abstractNumId w:val="11"/>
+    <w:abstractNumId w:val="12"/>
   </w:num>
   <w:num w:numId="4">
     <w:abstractNumId w:val="4"/>
   </w:num>
   <w:num w:numId="5">
-    <w:abstractNumId w:val="5"/>
+    <w:abstractNumId w:val="6"/>
   </w:num>
   <w:num w:numId="6">
     <w:abstractNumId w:val="3"/>
   </w:num>
   <w:num w:numId="7">
-    <w:abstractNumId w:val="8"/>
+    <w:abstractNumId w:val="9"/>
   </w:num>
   <w:num w:numId="8">
     <w:abstractNumId w:val="1"/>
   </w:num>
   <w:num w:numId="9">
-    <w:abstractNumId w:val="6"/>
+    <w:abstractNumId w:val="7"/>
   </w:num>
   <w:num w:numId="10">
     <w:abstractNumId w:val="0"/>
   </w:num>
   <w:num w:numId="11">
-    <w:abstractNumId w:val="7"/>
+    <w:abstractNumId w:val="8"/>
   </w:num>
   <w:num w:numId="12">
-    <w:abstractNumId w:val="10"/>
+    <w:abstractNumId w:val="11"/>
+  </w:num>
+  <w:num w:numId="13">
+    <w:abstractNumId w:val="5"/>
   </w:num>
 </w:numbering>
 </file>

</xml_diff>